<commit_message>
Added final version of the documentation
</commit_message>
<xml_diff>
--- a/Platformă pentru evaluarea cunoștințelor pe domenii_final.docx
+++ b/Platformă pentru evaluarea cunoștințelor pe domenii_final.docx
@@ -524,7 +524,9 @@
               <w:tab w:val="right" w:leader="dot" w:pos="9016"/>
             </w:tabs>
             <w:rPr>
+              <w:rFonts w:eastAsiaTheme="minorEastAsia"/>
               <w:noProof/>
+              <w:lang w:val="en-US"/>
             </w:rPr>
           </w:pPr>
           <w:r>
@@ -536,7 +538,7 @@
           <w:r>
             <w:fldChar w:fldCharType="separate"/>
           </w:r>
-          <w:hyperlink w:anchor="_Toc518081672" w:history="1">
+          <w:hyperlink w:anchor="_Toc518222140" w:history="1">
             <w:r>
               <w:rPr>
                 <w:rStyle w:val="Hyperlink"/>
@@ -563,7 +565,7 @@
                 <w:noProof/>
                 <w:webHidden/>
               </w:rPr>
-              <w:instrText xml:space="preserve"> PAGEREF _Toc518081672 \h </w:instrText>
+              <w:instrText xml:space="preserve"> PAGEREF _Toc518222140 \h </w:instrText>
             </w:r>
             <w:r>
               <w:rPr>
@@ -601,10 +603,12 @@
               <w:tab w:val="right" w:leader="dot" w:pos="9016"/>
             </w:tabs>
             <w:rPr>
+              <w:rFonts w:eastAsiaTheme="minorEastAsia"/>
               <w:noProof/>
+              <w:lang w:val="en-US"/>
             </w:rPr>
           </w:pPr>
-          <w:hyperlink w:anchor="_Toc518081673" w:history="1">
+          <w:hyperlink w:anchor="_Toc518222141" w:history="1">
             <w:r>
               <w:rPr>
                 <w:rStyle w:val="Hyperlink"/>
@@ -631,7 +635,7 @@
                 <w:noProof/>
                 <w:webHidden/>
               </w:rPr>
-              <w:instrText xml:space="preserve"> PAGEREF _Toc518081673 \h </w:instrText>
+              <w:instrText xml:space="preserve"> PAGEREF _Toc518222141 \h </w:instrText>
             </w:r>
             <w:r>
               <w:rPr>
@@ -669,10 +673,12 @@
               <w:tab w:val="right" w:leader="dot" w:pos="9016"/>
             </w:tabs>
             <w:rPr>
+              <w:rFonts w:eastAsiaTheme="minorEastAsia"/>
               <w:noProof/>
+              <w:lang w:val="en-US"/>
             </w:rPr>
           </w:pPr>
-          <w:hyperlink w:anchor="_Toc518081674" w:history="1">
+          <w:hyperlink w:anchor="_Toc518222142" w:history="1">
             <w:r>
               <w:rPr>
                 <w:rStyle w:val="Hyperlink"/>
@@ -699,7 +705,7 @@
                 <w:noProof/>
                 <w:webHidden/>
               </w:rPr>
-              <w:instrText xml:space="preserve"> PAGEREF _Toc518081674 \h </w:instrText>
+              <w:instrText xml:space="preserve"> PAGEREF _Toc518222142 \h </w:instrText>
             </w:r>
             <w:r>
               <w:rPr>
@@ -737,10 +743,12 @@
               <w:tab w:val="right" w:leader="dot" w:pos="9016"/>
             </w:tabs>
             <w:rPr>
+              <w:rFonts w:eastAsiaTheme="minorEastAsia"/>
               <w:noProof/>
+              <w:lang w:val="en-US"/>
             </w:rPr>
           </w:pPr>
-          <w:hyperlink w:anchor="_Toc518081675" w:history="1">
+          <w:hyperlink w:anchor="_Toc518222143" w:history="1">
             <w:r>
               <w:rPr>
                 <w:rStyle w:val="Hyperlink"/>
@@ -767,7 +775,7 @@
                 <w:noProof/>
                 <w:webHidden/>
               </w:rPr>
-              <w:instrText xml:space="preserve"> PAGEREF _Toc518081675 \h </w:instrText>
+              <w:instrText xml:space="preserve"> PAGEREF _Toc518222143 \h </w:instrText>
             </w:r>
             <w:r>
               <w:rPr>
@@ -805,10 +813,12 @@
               <w:tab w:val="right" w:leader="dot" w:pos="9016"/>
             </w:tabs>
             <w:rPr>
+              <w:rFonts w:eastAsiaTheme="minorEastAsia"/>
               <w:noProof/>
+              <w:lang w:val="en-US"/>
             </w:rPr>
           </w:pPr>
-          <w:hyperlink w:anchor="_Toc518081676" w:history="1">
+          <w:hyperlink w:anchor="_Toc518222144" w:history="1">
             <w:r>
               <w:rPr>
                 <w:rStyle w:val="Hyperlink"/>
@@ -835,7 +845,7 @@
                 <w:noProof/>
                 <w:webHidden/>
               </w:rPr>
-              <w:instrText xml:space="preserve"> PAGEREF _Toc518081676 \h </w:instrText>
+              <w:instrText xml:space="preserve"> PAGEREF _Toc518222144 \h </w:instrText>
             </w:r>
             <w:r>
               <w:rPr>
@@ -873,16 +883,18 @@
               <w:tab w:val="right" w:leader="dot" w:pos="9016"/>
             </w:tabs>
             <w:rPr>
+              <w:rFonts w:eastAsiaTheme="minorEastAsia"/>
               <w:noProof/>
+              <w:lang w:val="en-US"/>
             </w:rPr>
           </w:pPr>
-          <w:hyperlink w:anchor="_Toc518081677" w:history="1">
+          <w:hyperlink w:anchor="_Toc518222145" w:history="1">
             <w:r>
               <w:rPr>
                 <w:rStyle w:val="Hyperlink"/>
                 <w:noProof/>
               </w:rPr>
-              <w:t>Elementele aplicatiei</w:t>
+              <w:t>Elementele aplicației</w:t>
             </w:r>
             <w:r>
               <w:rPr>
@@ -903,7 +915,7 @@
                 <w:noProof/>
                 <w:webHidden/>
               </w:rPr>
-              <w:instrText xml:space="preserve"> PAGEREF _Toc518081677 \h </w:instrText>
+              <w:instrText xml:space="preserve"> PAGEREF _Toc518222145 \h </w:instrText>
             </w:r>
             <w:r>
               <w:rPr>
@@ -941,10 +953,12 @@
               <w:tab w:val="right" w:leader="dot" w:pos="9016"/>
             </w:tabs>
             <w:rPr>
+              <w:rFonts w:eastAsiaTheme="minorEastAsia"/>
               <w:noProof/>
+              <w:lang w:val="en-US"/>
             </w:rPr>
           </w:pPr>
-          <w:hyperlink w:anchor="_Toc518081678" w:history="1">
+          <w:hyperlink w:anchor="_Toc518222146" w:history="1">
             <w:r>
               <w:rPr>
                 <w:rStyle w:val="Hyperlink"/>
@@ -971,7 +985,7 @@
                 <w:noProof/>
                 <w:webHidden/>
               </w:rPr>
-              <w:instrText xml:space="preserve"> PAGEREF _Toc518081678 \h </w:instrText>
+              <w:instrText xml:space="preserve"> PAGEREF _Toc518222146 \h </w:instrText>
             </w:r>
             <w:r>
               <w:rPr>
@@ -1009,10 +1023,12 @@
               <w:tab w:val="right" w:leader="dot" w:pos="9016"/>
             </w:tabs>
             <w:rPr>
+              <w:rFonts w:eastAsiaTheme="minorEastAsia"/>
               <w:noProof/>
+              <w:lang w:val="en-US"/>
             </w:rPr>
           </w:pPr>
-          <w:hyperlink w:anchor="_Toc518081679" w:history="1">
+          <w:hyperlink w:anchor="_Toc518222147" w:history="1">
             <w:r>
               <w:rPr>
                 <w:rStyle w:val="Hyperlink"/>
@@ -1039,7 +1055,7 @@
                 <w:noProof/>
                 <w:webHidden/>
               </w:rPr>
-              <w:instrText xml:space="preserve"> PAGEREF _Toc518081679 \h </w:instrText>
+              <w:instrText xml:space="preserve"> PAGEREF _Toc518222147 \h </w:instrText>
             </w:r>
             <w:r>
               <w:rPr>
@@ -1077,10 +1093,12 @@
               <w:tab w:val="right" w:leader="dot" w:pos="9016"/>
             </w:tabs>
             <w:rPr>
+              <w:rFonts w:eastAsiaTheme="minorEastAsia"/>
               <w:noProof/>
+              <w:lang w:val="en-US"/>
             </w:rPr>
           </w:pPr>
-          <w:hyperlink w:anchor="_Toc518081680" w:history="1">
+          <w:hyperlink w:anchor="_Toc518222148" w:history="1">
             <w:r>
               <w:rPr>
                 <w:rStyle w:val="Hyperlink"/>
@@ -1107,7 +1125,7 @@
                 <w:noProof/>
                 <w:webHidden/>
               </w:rPr>
-              <w:instrText xml:space="preserve"> PAGEREF _Toc518081680 \h </w:instrText>
+              <w:instrText xml:space="preserve"> PAGEREF _Toc518222148 \h </w:instrText>
             </w:r>
             <w:r>
               <w:rPr>
@@ -1127,7 +1145,7 @@
                 <w:noProof/>
                 <w:webHidden/>
               </w:rPr>
-              <w:t>15</w:t>
+              <w:t>16</w:t>
             </w:r>
             <w:r>
               <w:rPr>
@@ -1145,10 +1163,12 @@
               <w:tab w:val="right" w:leader="dot" w:pos="9016"/>
             </w:tabs>
             <w:rPr>
+              <w:rFonts w:eastAsiaTheme="minorEastAsia"/>
               <w:noProof/>
+              <w:lang w:val="en-US"/>
             </w:rPr>
           </w:pPr>
-          <w:hyperlink w:anchor="_Toc518081681" w:history="1">
+          <w:hyperlink w:anchor="_Toc518222149" w:history="1">
             <w:r>
               <w:rPr>
                 <w:rStyle w:val="Hyperlink"/>
@@ -1175,7 +1195,7 @@
                 <w:noProof/>
                 <w:webHidden/>
               </w:rPr>
-              <w:instrText xml:space="preserve"> PAGEREF _Toc518081681 \h </w:instrText>
+              <w:instrText xml:space="preserve"> PAGEREF _Toc518222149 \h </w:instrText>
             </w:r>
             <w:r>
               <w:rPr>
@@ -1195,7 +1215,7 @@
                 <w:noProof/>
                 <w:webHidden/>
               </w:rPr>
-              <w:t>21</w:t>
+              <w:t>22</w:t>
             </w:r>
             <w:r>
               <w:rPr>
@@ -1213,10 +1233,12 @@
               <w:tab w:val="right" w:leader="dot" w:pos="9016"/>
             </w:tabs>
             <w:rPr>
+              <w:rFonts w:eastAsiaTheme="minorEastAsia"/>
               <w:noProof/>
+              <w:lang w:val="en-US"/>
             </w:rPr>
           </w:pPr>
-          <w:hyperlink w:anchor="_Toc518081682" w:history="1">
+          <w:hyperlink w:anchor="_Toc518222150" w:history="1">
             <w:r>
               <w:rPr>
                 <w:rStyle w:val="Hyperlink"/>
@@ -1243,7 +1265,7 @@
                 <w:noProof/>
                 <w:webHidden/>
               </w:rPr>
-              <w:instrText xml:space="preserve"> PAGEREF _Toc518081682 \h </w:instrText>
+              <w:instrText xml:space="preserve"> PAGEREF _Toc518222150 \h </w:instrText>
             </w:r>
             <w:r>
               <w:rPr>
@@ -1263,7 +1285,7 @@
                 <w:noProof/>
                 <w:webHidden/>
               </w:rPr>
-              <w:t>25</w:t>
+              <w:t>26</w:t>
             </w:r>
             <w:r>
               <w:rPr>
@@ -1281,10 +1303,12 @@
               <w:tab w:val="right" w:leader="dot" w:pos="9016"/>
             </w:tabs>
             <w:rPr>
+              <w:rFonts w:eastAsiaTheme="minorEastAsia"/>
               <w:noProof/>
+              <w:lang w:val="en-US"/>
             </w:rPr>
           </w:pPr>
-          <w:hyperlink w:anchor="_Toc518081683" w:history="1">
+          <w:hyperlink w:anchor="_Toc518222151" w:history="1">
             <w:r>
               <w:rPr>
                 <w:rStyle w:val="Hyperlink"/>
@@ -1311,75 +1335,7 @@
                 <w:noProof/>
                 <w:webHidden/>
               </w:rPr>
-              <w:instrText xml:space="preserve"> PAGEREF _Toc518081683 \h </w:instrText>
-            </w:r>
-            <w:r>
-              <w:rPr>
-                <w:noProof/>
-                <w:webHidden/>
-              </w:rPr>
-            </w:r>
-            <w:r>
-              <w:rPr>
-                <w:noProof/>
-                <w:webHidden/>
-              </w:rPr>
-              <w:fldChar w:fldCharType="separate"/>
-            </w:r>
-            <w:r>
-              <w:rPr>
-                <w:noProof/>
-                <w:webHidden/>
-              </w:rPr>
-              <w:t>44</w:t>
-            </w:r>
-            <w:r>
-              <w:rPr>
-                <w:noProof/>
-                <w:webHidden/>
-              </w:rPr>
-              <w:fldChar w:fldCharType="end"/>
-            </w:r>
-          </w:hyperlink>
-        </w:p>
-        <w:p>
-          <w:pPr>
-            <w:pStyle w:val="TOC1"/>
-            <w:tabs>
-              <w:tab w:val="right" w:leader="dot" w:pos="9016"/>
-            </w:tabs>
-            <w:rPr>
-              <w:noProof/>
-            </w:rPr>
-          </w:pPr>
-          <w:hyperlink w:anchor="_Toc518081684" w:history="1">
-            <w:r>
-              <w:rPr>
-                <w:rStyle w:val="Hyperlink"/>
-                <w:noProof/>
-              </w:rPr>
-              <w:t>Bibliografie</w:t>
-            </w:r>
-            <w:r>
-              <w:rPr>
-                <w:noProof/>
-                <w:webHidden/>
-              </w:rPr>
-              <w:tab/>
-            </w:r>
-            <w:r>
-              <w:rPr>
-                <w:noProof/>
-                <w:webHidden/>
-              </w:rPr>
-              <w:fldChar w:fldCharType="begin"/>
-            </w:r>
-            <w:r>
-              <w:rPr>
-                <w:noProof/>
-                <w:webHidden/>
-              </w:rPr>
-              <w:instrText xml:space="preserve"> PAGEREF _Toc518081684 \h </w:instrText>
+              <w:instrText xml:space="preserve"> PAGEREF _Toc518222151 \h </w:instrText>
             </w:r>
             <w:r>
               <w:rPr>
@@ -1411,6 +1367,76 @@
           </w:hyperlink>
         </w:p>
         <w:p>
+          <w:pPr>
+            <w:pStyle w:val="TOC1"/>
+            <w:tabs>
+              <w:tab w:val="right" w:leader="dot" w:pos="9016"/>
+            </w:tabs>
+            <w:rPr>
+              <w:rFonts w:eastAsiaTheme="minorEastAsia"/>
+              <w:noProof/>
+              <w:lang w:val="en-US"/>
+            </w:rPr>
+          </w:pPr>
+          <w:hyperlink w:anchor="_Toc518222152" w:history="1">
+            <w:r>
+              <w:rPr>
+                <w:rStyle w:val="Hyperlink"/>
+                <w:noProof/>
+              </w:rPr>
+              <w:t>Bibliografie</w:t>
+            </w:r>
+            <w:r>
+              <w:rPr>
+                <w:noProof/>
+                <w:webHidden/>
+              </w:rPr>
+              <w:tab/>
+            </w:r>
+            <w:r>
+              <w:rPr>
+                <w:noProof/>
+                <w:webHidden/>
+              </w:rPr>
+              <w:fldChar w:fldCharType="begin"/>
+            </w:r>
+            <w:r>
+              <w:rPr>
+                <w:noProof/>
+                <w:webHidden/>
+              </w:rPr>
+              <w:instrText xml:space="preserve"> PAGEREF _Toc518222152 \h </w:instrText>
+            </w:r>
+            <w:r>
+              <w:rPr>
+                <w:noProof/>
+                <w:webHidden/>
+              </w:rPr>
+            </w:r>
+            <w:r>
+              <w:rPr>
+                <w:noProof/>
+                <w:webHidden/>
+              </w:rPr>
+              <w:fldChar w:fldCharType="separate"/>
+            </w:r>
+            <w:r>
+              <w:rPr>
+                <w:noProof/>
+                <w:webHidden/>
+              </w:rPr>
+              <w:t>46</w:t>
+            </w:r>
+            <w:r>
+              <w:rPr>
+                <w:noProof/>
+                <w:webHidden/>
+              </w:rPr>
+              <w:fldChar w:fldCharType="end"/>
+            </w:r>
+          </w:hyperlink>
+        </w:p>
+        <w:p>
           <w:r>
             <w:fldChar w:fldCharType="end"/>
           </w:r>
@@ -1546,7 +1572,7 @@
       <w:pPr>
         <w:pStyle w:val="Heading1"/>
       </w:pPr>
-      <w:bookmarkStart w:id="0" w:name="_Toc518081672"/>
+      <w:bookmarkStart w:id="0" w:name="_Toc518222140"/>
       <w:r>
         <w:t>Introducere</w:t>
       </w:r>
@@ -1607,7 +1633,23 @@
           <w:sz w:val="24"/>
           <w:szCs w:val="24"/>
         </w:rPr>
-        <w:t xml:space="preserve"> Platformele de evaluare prezintă un trend ascendent pe piaţa din România, ele fiind utilizate nu doar în scop educaţional, dar mai ales în domenii precum mediciă, inginerie şi multe altele. Practic, aproape că nu există domeniu al vieţii ştiinţifice ori sociale, în care evaluarea cu ajutorul unei aplicaţii – platformă să nu fie prezentă. Ele pot fi utilizate în cadru organizat, în interiorul unor grupuri de lucru, cu un scop comun sau individual, de curiozitate, de nevoie, ori de plictiseală.</w:t>
+        <w:t xml:space="preserve"> Platformele de evaluare prezintă un trend ascendent pe piaţa din România, ele fiind utilizate nu doar în scop educaţional, dar mai ales în domenii precum mediciă, inginerie şi multe altele. Practic, aproape că nu există domeniu al vieţii ştiinţifice ori sociale, în care evaluarea cu ajutorul unei aplicaţii – platformă să nu fie prezentă. Ele pot fi utilizate în cadru organizat, în interiorul unor gr</w:t>
+      </w:r>
+      <w:r>
+        <w:rPr>
+          <w:rFonts w:ascii="Cambria" w:hAnsi="Cambria" w:cs="Cambria"/>
+          <w:sz w:val="24"/>
+          <w:szCs w:val="24"/>
+        </w:rPr>
+        <w:t>upuri de lucru, cu un scop comun</w:t>
+      </w:r>
+      <w:r>
+        <w:rPr>
+          <w:rFonts w:ascii="Cambria" w:hAnsi="Cambria" w:cs="Cambria"/>
+          <w:sz w:val="24"/>
+          <w:szCs w:val="24"/>
+        </w:rPr>
+        <w:t xml:space="preserve"> sau individual, de curiozitate, de nevoie, ori de plictiseală.</w:t>
       </w:r>
     </w:p>
     <w:p>
@@ -1659,7 +1701,120 @@
           <w:sz w:val="24"/>
           <w:szCs w:val="24"/>
         </w:rPr>
-        <w:t xml:space="preserve"> Două astfel de exemple, din două tabere să spunem așa relativ diferite ar fi platformă AEL și platformă ExamenulTau, prima având mai mult rol pedagogic, și fiind folosite de către cadrele didactice, iar a doua fiind folosită mai mult de către elevi pentru verificarea cunoștințelor înainte de examen, spre exemplu. </w:t>
+        <w:t xml:space="preserve">Două astfel de exemple, din două tabere relativ diferite </w:t>
+      </w:r>
+      <w:r>
+        <w:rPr>
+          <w:rFonts w:ascii="Cambria" w:hAnsi="Cambria" w:cs="Cambria"/>
+          <w:sz w:val="24"/>
+          <w:szCs w:val="24"/>
+        </w:rPr>
+        <w:t>ar fi platforma AEL și platforma</w:t>
+      </w:r>
+      <w:r>
+        <w:rPr>
+          <w:rFonts w:ascii="Cambria" w:hAnsi="Cambria" w:cs="Cambria"/>
+          <w:sz w:val="24"/>
+          <w:szCs w:val="24"/>
+        </w:rPr>
+        <w:t xml:space="preserve"> ExamenulTau, prima având mai mult </w:t>
+      </w:r>
+      <w:r>
+        <w:rPr>
+          <w:rFonts w:ascii="Cambria" w:hAnsi="Cambria" w:cs="Cambria"/>
+          <w:sz w:val="24"/>
+          <w:szCs w:val="24"/>
+        </w:rPr>
+        <w:t xml:space="preserve"> </w:t>
+      </w:r>
+      <w:r>
+        <w:rPr>
+          <w:rFonts w:ascii="Cambria" w:hAnsi="Cambria" w:cs="Cambria"/>
+          <w:sz w:val="24"/>
+          <w:szCs w:val="24"/>
+        </w:rPr>
+        <w:t xml:space="preserve">rol pedagogic, și fiind folosite de către cadrele didactice, iar a doua fiind folosită mai mult de către elevi pentru verificarea cunoștințelor înainte de examen, spre exemplu. </w:t>
+      </w:r>
+      <w:r>
+        <w:rPr>
+          <w:rFonts w:ascii="Cambria" w:hAnsi="Cambria" w:cs="Cambria"/>
+          <w:sz w:val="24"/>
+          <w:szCs w:val="24"/>
+          <w:lang w:val="en-US"/>
+        </w:rPr>
+        <w:t xml:space="preserve">AeL Educaţional este o platformă modernă de eLearning </w:t>
+      </w:r>
+      <w:r>
+        <w:rPr>
+          <w:rFonts w:ascii="Cambria" w:hAnsi="Cambria" w:cs="Cambria"/>
+          <w:sz w:val="24"/>
+          <w:szCs w:val="24"/>
+          <w:lang w:val="en-US"/>
+        </w:rPr>
+        <w:t>astfel</w:t>
+      </w:r>
+      <w:r>
+        <w:rPr>
+          <w:rFonts w:ascii="Cambria" w:hAnsi="Cambria" w:cs="Cambria"/>
+          <w:sz w:val="24"/>
+          <w:szCs w:val="24"/>
+          <w:lang w:val="en-US"/>
+        </w:rPr>
+        <w:t xml:space="preserve"> că </w:t>
+      </w:r>
+      <w:r>
+        <w:rPr>
+          <w:rFonts w:ascii="Cambria" w:hAnsi="Cambria" w:cs="Cambria"/>
+          <w:sz w:val="24"/>
+          <w:szCs w:val="24"/>
+          <w:lang w:val="en-US"/>
+        </w:rPr>
+        <w:t xml:space="preserve">studentul </w:t>
+      </w:r>
+      <w:r>
+        <w:rPr>
+          <w:rFonts w:ascii="Cambria" w:hAnsi="Cambria" w:cs="Cambria"/>
+          <w:sz w:val="24"/>
+          <w:szCs w:val="24"/>
+          <w:lang w:val="en-US"/>
+        </w:rPr>
+        <w:t>poate studia şi exersa atât la şcoală cât şi acasă</w:t>
+      </w:r>
+      <w:r>
+        <w:rPr>
+          <w:rFonts w:ascii="Cambria" w:hAnsi="Cambria" w:cs="Cambria"/>
+          <w:sz w:val="24"/>
+          <w:szCs w:val="24"/>
+          <w:lang w:val="en-US"/>
+        </w:rPr>
+        <w:t>, fiind mai mult deci cu inclinare pedagogic</w:t>
+      </w:r>
+      <w:r>
+        <w:rPr>
+          <w:rFonts w:ascii="Cambria" w:hAnsi="Cambria" w:cs="Cambria"/>
+          <w:sz w:val="24"/>
+          <w:szCs w:val="24"/>
+          <w:lang w:val="en-US"/>
+        </w:rPr>
+        <w:t>ă</w:t>
+      </w:r>
+      <w:r>
+        <w:rPr>
+          <w:rFonts w:ascii="Cambria" w:hAnsi="Cambria" w:cs="Cambria"/>
+          <w:sz w:val="24"/>
+          <w:szCs w:val="24"/>
+          <w:lang w:val="en-US"/>
+        </w:rPr>
+        <w:t>. Produsul educațional ExamenulT</w:t>
+      </w:r>
+      <w:r>
+        <w:rPr>
+          <w:rFonts w:ascii="Cambria" w:hAnsi="Cambria" w:cs="Cambria"/>
+          <w:sz w:val="24"/>
+          <w:szCs w:val="24"/>
+          <w:lang w:val="en-US"/>
+        </w:rPr>
+        <w:t>ău este folosit de studenți la temele pentru acasă, pentru lucrări de control, sau când repetă pentru tezele semestriale, deci tot cu accent spre sistemul de învățământ.</w:t>
       </w:r>
     </w:p>
     <w:p>
@@ -1703,29 +1858,7 @@
           <w:sz w:val="24"/>
           <w:szCs w:val="24"/>
         </w:rPr>
-        <w:t xml:space="preserve"> Totodată, cu atâtea surse de informație la îndemână prin intermediul internetului, deja nu mai revine în rolul platformei de evaluare să fie totodată cea care se ocupă și de pare de instruire înainte de evaluarea elevilor/studenților. </w:t>
-      </w:r>
-    </w:p>
-    <w:p>
-      <w:pPr>
-        <w:autoSpaceDE w:val="0"/>
-        <w:autoSpaceDN w:val="0"/>
-        <w:adjustRightInd w:val="0"/>
-        <w:spacing w:after="195"/>
-        <w:jc w:val="both"/>
-        <w:rPr>
-          <w:rFonts w:ascii="Cambria" w:hAnsi="Cambria" w:cs="Cambria"/>
-          <w:sz w:val="24"/>
-          <w:szCs w:val="24"/>
-        </w:rPr>
-      </w:pPr>
-      <w:r>
-        <w:rPr>
-          <w:rFonts w:ascii="Cambria" w:hAnsi="Cambria" w:cs="Cambria"/>
-          <w:sz w:val="24"/>
-          <w:szCs w:val="24"/>
-        </w:rPr>
-        <w:t xml:space="preserve"> Astfel, se poate folosi efortul depus în crearea lecțiilor și tutorialelor pentru îmbunătățirea strategiilor și algoritmilor de evaluare, sau pentru acoperirea a mai multor arii.</w:t>
+        <w:t xml:space="preserve"> Totodată, cu atâtea surse de informație la îndemână prin intermediul internetului, deja nu mai revine în rolul platformei de evaluare să fie totodată cea care se ocupă și de pare de instruire înainte de evaluarea elevilor/studenților. Astfel, se poate folosi efortul depus în crearea lecțiilor și tutorialelor pentru îmbunătățirea strategiilor și algoritmilor de evaluare, sau pentru acoperirea a mai multor arii.</w:t>
       </w:r>
     </w:p>
     <w:p>
@@ -1777,7 +1910,7 @@
       <w:pPr>
         <w:pStyle w:val="Heading2"/>
       </w:pPr>
-      <w:bookmarkStart w:id="1" w:name="_Toc518081673"/>
+      <w:bookmarkStart w:id="1" w:name="_Toc518222141"/>
       <w:r>
         <w:t>Justificarea temei</w:t>
       </w:r>
@@ -1816,7 +1949,47 @@
           <w:sz w:val="24"/>
           <w:szCs w:val="24"/>
         </w:rPr>
-        <w:t xml:space="preserve">Am ales crearea unei astfel de platforme întrucât consider că poate ajută elevii și studenții să își poate îmbunătăți </w:t>
+        <w:t>Am ales crearea unei astfel de platforme întrucât consider că poate ajut</w:t>
+      </w:r>
+      <w:r>
+        <w:rPr>
+          <w:rFonts w:ascii="Cambria" w:hAnsi="Cambria" w:cs="Cambria"/>
+          <w:sz w:val="24"/>
+          <w:szCs w:val="24"/>
+        </w:rPr>
+        <w:t>a</w:t>
+      </w:r>
+      <w:r>
+        <w:rPr>
+          <w:rFonts w:ascii="Cambria" w:hAnsi="Cambria" w:cs="Cambria"/>
+          <w:sz w:val="24"/>
+          <w:szCs w:val="24"/>
+        </w:rPr>
+        <w:t xml:space="preserve"> </w:t>
+      </w:r>
+      <w:r>
+        <w:rPr>
+          <w:rFonts w:ascii="Cambria" w:hAnsi="Cambria" w:cs="Cambria"/>
+          <w:sz w:val="24"/>
+          <w:szCs w:val="24"/>
+        </w:rPr>
+        <w:t>elevii și studenții să își poat</w:t>
+      </w:r>
+      <w:r>
+        <w:rPr>
+          <w:rFonts w:ascii="Cambria" w:hAnsi="Cambria" w:cs="Cambria"/>
+          <w:sz w:val="24"/>
+          <w:szCs w:val="24"/>
+        </w:rPr>
+        <w:t>ă</w:t>
+      </w:r>
+      <w:r>
+        <w:rPr>
+          <w:rFonts w:ascii="Cambria" w:hAnsi="Cambria" w:cs="Cambria"/>
+          <w:sz w:val="24"/>
+          <w:szCs w:val="24"/>
+        </w:rPr>
+        <w:t xml:space="preserve"> îmbunătăți </w:t>
       </w:r>
       <w:r>
         <w:rPr>
@@ -1946,29 +2119,125 @@
           <w:sz w:val="24"/>
           <w:szCs w:val="24"/>
         </w:rPr>
-        <w:t xml:space="preserve"> Acesta este un lucru foarte benefic pentru utilizatorii care au deja un nivel în domeniul respectiv, și îi ajută să treacă peste primele capitole, relativ ușoare pentur ei, comparativ cu nivelul estimat, lucru care de altfel i-ar putea plictisi. Un modul nou, menit să confere aceeași experiență inițială utilizatorilor, indiferent de nivelul lor inițial. </w:t>
-      </w:r>
-    </w:p>
-    <w:p>
-      <w:pPr>
-        <w:autoSpaceDE w:val="0"/>
-        <w:autoSpaceDN w:val="0"/>
-        <w:adjustRightInd w:val="0"/>
-        <w:spacing w:after="195"/>
-        <w:jc w:val="both"/>
-        <w:rPr>
-          <w:rFonts w:ascii="Cambria" w:hAnsi="Cambria" w:cs="Cambria"/>
-          <w:sz w:val="24"/>
-          <w:szCs w:val="24"/>
-        </w:rPr>
-      </w:pPr>
-      <w:r>
-        <w:rPr>
-          <w:rFonts w:ascii="Cambria" w:hAnsi="Cambria" w:cs="Cambria"/>
-          <w:sz w:val="24"/>
-          <w:szCs w:val="24"/>
-        </w:rPr>
-        <w:t xml:space="preserve"> Un alt lucru cu care vine că și noutate este sistemul de knowledge safeguard, care nu permite utilizatorului să susțină testul pentru promovare la nivelul următor decât dacă are scoruri bune la utlimele 3 sesiuni de training, Asta previne învățarea mecanică/norocul, întrucât întrebările sunt aleatorii din bază de date, și deci se înlătura astfel probabilitatea că utilizatorul să promoveze la nivelul următor fără să aibă cunoștințele necesare, făcând astfel sistemul de evaluare cât mai stabil, complet și precis. </w:t>
+        <w:t xml:space="preserve"> Acesta este un lucru foarte benefic pentru utilizatorii care au deja un nivel în domeniul respectiv, și îi ajută să treacă peste primele capitole, relativ ușoare pe</w:t>
+      </w:r>
+      <w:r>
+        <w:rPr>
+          <w:rFonts w:ascii="Cambria" w:hAnsi="Cambria" w:cs="Cambria"/>
+          <w:sz w:val="24"/>
+          <w:szCs w:val="24"/>
+        </w:rPr>
+        <w:t>nt</w:t>
+      </w:r>
+      <w:r>
+        <w:rPr>
+          <w:rFonts w:ascii="Cambria" w:hAnsi="Cambria" w:cs="Cambria"/>
+          <w:sz w:val="24"/>
+          <w:szCs w:val="24"/>
+        </w:rPr>
+        <w:t>r</w:t>
+      </w:r>
+      <w:r>
+        <w:rPr>
+          <w:rFonts w:ascii="Cambria" w:hAnsi="Cambria" w:cs="Cambria"/>
+          <w:sz w:val="24"/>
+          <w:szCs w:val="24"/>
+        </w:rPr>
+        <w:t>u</w:t>
+      </w:r>
+      <w:r>
+        <w:rPr>
+          <w:rFonts w:ascii="Cambria" w:hAnsi="Cambria" w:cs="Cambria"/>
+          <w:sz w:val="24"/>
+          <w:szCs w:val="24"/>
+        </w:rPr>
+        <w:t xml:space="preserve"> ei, comparativ cu nivelul estimat, lucru care de altfel i-ar putea plictisi. Un modul nou, menit să confere aceeași experiență inițială utilizatorilor, indiferent de nivelul lor inițial. </w:t>
+      </w:r>
+    </w:p>
+    <w:p>
+      <w:pPr>
+        <w:autoSpaceDE w:val="0"/>
+        <w:autoSpaceDN w:val="0"/>
+        <w:adjustRightInd w:val="0"/>
+        <w:spacing w:after="195"/>
+        <w:jc w:val="both"/>
+        <w:rPr>
+          <w:rFonts w:ascii="Cambria" w:hAnsi="Cambria" w:cs="Cambria"/>
+          <w:sz w:val="24"/>
+          <w:szCs w:val="24"/>
+        </w:rPr>
+      </w:pPr>
+      <w:r>
+        <w:rPr>
+          <w:rFonts w:ascii="Cambria" w:hAnsi="Cambria" w:cs="Cambria"/>
+          <w:sz w:val="24"/>
+          <w:szCs w:val="24"/>
+        </w:rPr>
+        <w:t xml:space="preserve"> Un alt lucru cu care vine că și noutate este sistemul de knowledge safeguard, care nu permite utilizatorului să susțină testul pentru promovare la nivelul următor decât dacă are scoruri bune la utlimele 3 sesiuni de training, Asta previne învățarea mecanică/norocul,</w:t>
+      </w:r>
+      <w:r>
+        <w:rPr>
+          <w:rFonts w:ascii="Cambria" w:hAnsi="Cambria" w:cs="Cambria"/>
+          <w:sz w:val="24"/>
+          <w:szCs w:val="24"/>
+        </w:rPr>
+        <w:t xml:space="preserve"> </w:t>
+      </w:r>
+      <w:r>
+        <w:rPr>
+          <w:rFonts w:ascii="Cambria" w:hAnsi="Cambria" w:cs="Cambria"/>
+          <w:sz w:val="24"/>
+          <w:szCs w:val="24"/>
+        </w:rPr>
+        <w:t xml:space="preserve"> întrucât înt</w:t>
+      </w:r>
+      <w:r>
+        <w:rPr>
+          <w:rFonts w:ascii="Cambria" w:hAnsi="Cambria" w:cs="Cambria"/>
+          <w:sz w:val="24"/>
+          <w:szCs w:val="24"/>
+        </w:rPr>
+        <w:t>rebările sunt aleatorii din baza</w:t>
+      </w:r>
+      <w:r>
+        <w:rPr>
+          <w:rFonts w:ascii="Cambria" w:hAnsi="Cambria" w:cs="Cambria"/>
+          <w:sz w:val="24"/>
+          <w:szCs w:val="24"/>
+        </w:rPr>
+        <w:t xml:space="preserve"> de date, și deci se înlătur</w:t>
+      </w:r>
+      <w:r>
+        <w:rPr>
+          <w:rFonts w:ascii="Cambria" w:hAnsi="Cambria" w:cs="Cambria"/>
+          <w:sz w:val="24"/>
+          <w:szCs w:val="24"/>
+        </w:rPr>
+        <w:t>ă</w:t>
+      </w:r>
+      <w:r>
+        <w:rPr>
+          <w:rFonts w:ascii="Cambria" w:hAnsi="Cambria" w:cs="Cambria"/>
+          <w:sz w:val="24"/>
+          <w:szCs w:val="24"/>
+        </w:rPr>
+        <w:t xml:space="preserve"> astfel probabilitatea c</w:t>
+      </w:r>
+      <w:r>
+        <w:rPr>
+          <w:rFonts w:ascii="Cambria" w:hAnsi="Cambria" w:cs="Cambria"/>
+          <w:sz w:val="24"/>
+          <w:szCs w:val="24"/>
+        </w:rPr>
+        <w:t>a</w:t>
+      </w:r>
+      <w:r>
+        <w:rPr>
+          <w:rFonts w:ascii="Cambria" w:hAnsi="Cambria" w:cs="Cambria"/>
+          <w:sz w:val="24"/>
+          <w:szCs w:val="24"/>
+        </w:rPr>
+        <w:t xml:space="preserve"> utilizatorul să promoveze la nivelul următor fără să aibă cunoștințele necesare, făcând astfel sistemul de evaluare cât mai stabil, complet și precis. </w:t>
       </w:r>
     </w:p>
     <w:p>
@@ -2149,7 +2418,15 @@
           <w:sz w:val="24"/>
           <w:szCs w:val="24"/>
         </w:rPr>
-        <w:t xml:space="preserve"> Totodată, platformă poate fi folosită și în scop recreativ, în sensul că utilizatorii pot concura între ei, cu scopul de a ajunge la un nivel cât mai avansat, oferindu-li-se astfel posibilitatea de a fi într-o competiție recreaționala, unde se stimulează totodată activitatea intelectuală a tinerilor. </w:t>
+        <w:t xml:space="preserve"> Totodată, platforma</w:t>
+      </w:r>
+      <w:r>
+        <w:rPr>
+          <w:rFonts w:ascii="Cambria" w:hAnsi="Cambria" w:cs="Cambria"/>
+          <w:sz w:val="24"/>
+          <w:szCs w:val="24"/>
+        </w:rPr>
+        <w:t xml:space="preserve"> poate fi folosită și în scop recreativ, în sensul că utilizatorii pot concura între ei, cu scopul de a ajunge la un nivel cât mai avansat, oferindu-li-se astfel posibilitatea de a fi într-o competiție recreaționala, unde se stimulează totodată activitatea intelectuală a tinerilor. </w:t>
       </w:r>
     </w:p>
     <w:p>
@@ -2329,7 +2606,7 @@
       <w:pPr>
         <w:pStyle w:val="Heading1"/>
       </w:pPr>
-      <w:bookmarkStart w:id="2" w:name="_Toc518081674"/>
+      <w:bookmarkStart w:id="2" w:name="_Toc518222142"/>
       <w:r>
         <w:lastRenderedPageBreak/>
         <w:t>Cerințe și specificații</w:t>
@@ -2435,7 +2712,15 @@
           <w:sz w:val="24"/>
           <w:szCs w:val="24"/>
         </w:rPr>
-        <w:t xml:space="preserve"> Totodată, platformă are un sistem de asigurarea consistenței rezultatelor, realizat prin introducerea sesiunilor de training. Acestea sunt o modalitate prin care utilizatorul poate susține o versiune simplificată a examenelor, care conține doar întrebări din nivelul curent. </w:t>
+        <w:t xml:space="preserve"> Totodată, platforma</w:t>
+      </w:r>
+      <w:r>
+        <w:rPr>
+          <w:rFonts w:ascii="Cambria" w:hAnsi="Cambria" w:cs="Cambria"/>
+          <w:sz w:val="24"/>
+          <w:szCs w:val="24"/>
+        </w:rPr>
+        <w:t xml:space="preserve"> are un sistem de asigurarea consistenței rezultatelor, realizat prin introducerea sesiunilor de training. Acestea sunt o modalitate prin care utilizatorul poate susține o versiune simplificată a examenelor, care conține doar întrebări din nivelul curent. </w:t>
       </w:r>
     </w:p>
     <w:p>
@@ -2542,7 +2827,55 @@
           <w:sz w:val="24"/>
           <w:szCs w:val="24"/>
         </w:rPr>
-        <w:t xml:space="preserve">După logarea utilizatorilor pe platformă, se ajunge la un landing page, cu informații generale atât despre utilizator, cât și despre aplicație. Deasemenea, de pe această pagină de home utilizatorul își poate schimba domeniul, având totuși ca amendament faptul că, odată schimbat domeniul, cursantul își va pierde nivelul de dificultate la care a ajuns, acesta refiind resetat la zero. </w:t>
+        <w:t xml:space="preserve">După logarea utilizatorilor pe platformă, se ajunge la </w:t>
+      </w:r>
+      <w:r>
+        <w:rPr>
+          <w:rFonts w:ascii="Cambria" w:hAnsi="Cambria" w:cs="Cambria"/>
+          <w:sz w:val="24"/>
+          <w:szCs w:val="24"/>
+        </w:rPr>
+        <w:t>o pagin</w:t>
+      </w:r>
+      <w:r>
+        <w:rPr>
+          <w:rFonts w:ascii="Cambria" w:hAnsi="Cambria" w:cs="Cambria"/>
+          <w:sz w:val="24"/>
+          <w:szCs w:val="24"/>
+        </w:rPr>
+        <w:t>ă</w:t>
+      </w:r>
+      <w:r>
+        <w:rPr>
+          <w:rFonts w:ascii="Cambria" w:hAnsi="Cambria" w:cs="Cambria"/>
+          <w:sz w:val="24"/>
+          <w:szCs w:val="24"/>
+        </w:rPr>
+        <w:t xml:space="preserve"> de start</w:t>
+      </w:r>
+      <w:r>
+        <w:rPr>
+          <w:rFonts w:ascii="Cambria" w:hAnsi="Cambria" w:cs="Cambria"/>
+          <w:sz w:val="24"/>
+          <w:szCs w:val="24"/>
+        </w:rPr>
+        <w:t xml:space="preserve">, cu informații generale atât despre utilizator, cât și despre aplicație. Deasemenea, de pe această pagină de </w:t>
+      </w:r>
+      <w:r>
+        <w:rPr>
+          <w:rFonts w:ascii="Cambria" w:hAnsi="Cambria" w:cs="Cambria"/>
+          <w:sz w:val="24"/>
+          <w:szCs w:val="24"/>
+        </w:rPr>
+        <w:t>start</w:t>
+      </w:r>
+      <w:r>
+        <w:rPr>
+          <w:rFonts w:ascii="Cambria" w:hAnsi="Cambria" w:cs="Cambria"/>
+          <w:sz w:val="24"/>
+          <w:szCs w:val="24"/>
+        </w:rPr>
+        <w:t xml:space="preserve"> utilizatorul își poate schimba domeniul, având totuși ca amendament faptul că, odată schimbat domeniul, cursantul își va pierde nivelul de dificultate la care a ajuns, acesta refiind resetat la zero. </w:t>
       </w:r>
       <w:r>
         <w:rPr>
@@ -2683,7 +3016,23 @@
           <w:sz w:val="24"/>
           <w:szCs w:val="24"/>
         </w:rPr>
-        <w:t xml:space="preserve"> Deasemenea, un administrator poate creă noi domenii pe care să le folosească utilizatorii, și tot acesta poate șterge domenii. Astfel, administratorii au control asupra conținutului bazei de date cu întrebări și domeniile acestora, asigurându-se astfel o experiență cât mai completă și mai bună pentru utilizatori.</w:t>
+        <w:t xml:space="preserve"> Deasemenea, un admini</w:t>
+      </w:r>
+      <w:r>
+        <w:rPr>
+          <w:rFonts w:ascii="Cambria" w:hAnsi="Cambria" w:cs="Cambria"/>
+          <w:sz w:val="24"/>
+          <w:szCs w:val="24"/>
+        </w:rPr>
+        <w:t>strator poate crea</w:t>
+      </w:r>
+      <w:r>
+        <w:rPr>
+          <w:rFonts w:ascii="Cambria" w:hAnsi="Cambria" w:cs="Cambria"/>
+          <w:sz w:val="24"/>
+          <w:szCs w:val="24"/>
+        </w:rPr>
+        <w:t xml:space="preserve"> noi domenii pe care să le folosească utilizatorii, și tot acesta poate șterge domenii. Astfel, administratorii au control asupra conținutului bazei de date cu întrebări și domeniile acestora, asigurându-se astfel o experiență cât mai completă și mai bună pentru utilizatori.</w:t>
       </w:r>
     </w:p>
     <w:p>
@@ -2749,7 +3098,7 @@
       <w:pPr>
         <w:pStyle w:val="Heading1"/>
       </w:pPr>
-      <w:bookmarkStart w:id="3" w:name="_Toc518081675"/>
+      <w:bookmarkStart w:id="3" w:name="_Toc518222143"/>
       <w:r>
         <w:lastRenderedPageBreak/>
         <w:t>Analiza problemei</w:t>
@@ -2792,7 +3141,7 @@
       <w:pPr>
         <w:pStyle w:val="Heading2"/>
       </w:pPr>
-      <w:bookmarkStart w:id="4" w:name="_Toc518081676"/>
+      <w:bookmarkStart w:id="4" w:name="_Toc518222144"/>
       <w:r>
         <w:t>Tipuri de utilizatori</w:t>
       </w:r>
@@ -2899,7 +3248,23 @@
           <w:sz w:val="24"/>
           <w:szCs w:val="24"/>
         </w:rPr>
-        <w:t xml:space="preserve"> Pe lângă utilizatorii cu drepturi normale, mai avem o altă categorie, total diferită, și anume administratorii. Aceștia au rolul de moderatori ai aplicației să spunem așa, în sensul ca aceștia controlează contentul platformei. Ei pot deasemenea acționă că și utilizatorii standard, dar pe lângă asta au și optinea unui panel administrativ de unde pot adăuga, șterge sau edita întrebări, precum și domenii de cunoștințe</w:t>
+        <w:t xml:space="preserve"> Pe lângă utilizatorii cu drepturi normale, mai avem o altă categorie, total diferită, și anume administratorii. Aceștia au rolul de moderatori ai aplicației să spunem așa, în sensul ca aceștia controlează contentul platform</w:t>
+      </w:r>
+      <w:r>
+        <w:rPr>
+          <w:rFonts w:ascii="Cambria" w:hAnsi="Cambria" w:cs="Cambria"/>
+          <w:sz w:val="24"/>
+          <w:szCs w:val="24"/>
+        </w:rPr>
+        <w:t>ei. Ei pot deasemenea acționă ca</w:t>
+      </w:r>
+      <w:r>
+        <w:rPr>
+          <w:rFonts w:ascii="Cambria" w:hAnsi="Cambria" w:cs="Cambria"/>
+          <w:sz w:val="24"/>
+          <w:szCs w:val="24"/>
+        </w:rPr>
+        <w:t xml:space="preserve"> și utilizatorii standard, dar pe lângă asta au și optinea unui panel administrativ de unde pot adăuga, șterge sau edita întrebări, precum și domenii de cunoștințe</w:t>
       </w:r>
     </w:p>
     <w:p>
@@ -2934,7 +3299,7 @@
       <w:pPr>
         <w:pStyle w:val="Heading2"/>
       </w:pPr>
-      <w:bookmarkStart w:id="5" w:name="_Toc518081677"/>
+      <w:bookmarkStart w:id="5" w:name="_Toc518222145"/>
       <w:r>
         <w:t>Elementele aplica</w:t>
       </w:r>
@@ -3117,7 +3482,7 @@
       <w:pPr>
         <w:pStyle w:val="Heading2"/>
       </w:pPr>
-      <w:bookmarkStart w:id="6" w:name="_Toc518081678"/>
+      <w:bookmarkStart w:id="6" w:name="_Toc518222146"/>
       <w:r>
         <w:lastRenderedPageBreak/>
         <w:t>Cazuri de utilizare</w:t>
@@ -3173,7 +3538,23 @@
           <w:sz w:val="24"/>
           <w:szCs w:val="24"/>
         </w:rPr>
-        <w:t>Înregistrarea unui utilizator pentru prima oară pe platformă, susținerea examenlui inițial de către acesta și eventual execuția sesiunilor de training și apoi a examenului pentru promovarea la nivelul următor</w:t>
+        <w:t xml:space="preserve">Înregistrarea unui utilizator pentru prima oară pe platformă, </w:t>
+      </w:r>
+      <w:r>
+        <w:rPr>
+          <w:rFonts w:ascii="Cambria" w:hAnsi="Cambria" w:cs="Cambria"/>
+          <w:sz w:val="24"/>
+          <w:szCs w:val="24"/>
+        </w:rPr>
+        <w:t xml:space="preserve">urmat eventual de </w:t>
+      </w:r>
+      <w:r>
+        <w:rPr>
+          <w:rFonts w:ascii="Cambria" w:hAnsi="Cambria" w:cs="Cambria"/>
+          <w:sz w:val="24"/>
+          <w:szCs w:val="24"/>
+        </w:rPr>
+        <w:t>susținerea examenlui inițial de către acesta</w:t>
       </w:r>
       <w:r>
         <w:rPr>
@@ -3183,34 +3564,6 @@
         </w:rPr>
         <w:t>.</w:t>
       </w:r>
-    </w:p>
-    <w:p>
-      <w:pPr>
-        <w:autoSpaceDE w:val="0"/>
-        <w:autoSpaceDN w:val="0"/>
-        <w:adjustRightInd w:val="0"/>
-        <w:spacing w:after="195"/>
-        <w:jc w:val="both"/>
-        <w:rPr>
-          <w:rFonts w:ascii="Cambria" w:hAnsi="Cambria" w:cs="Cambria"/>
-          <w:sz w:val="24"/>
-          <w:szCs w:val="24"/>
-        </w:rPr>
-      </w:pPr>
-    </w:p>
-    <w:p>
-      <w:pPr>
-        <w:autoSpaceDE w:val="0"/>
-        <w:autoSpaceDN w:val="0"/>
-        <w:adjustRightInd w:val="0"/>
-        <w:spacing w:after="195"/>
-        <w:jc w:val="both"/>
-        <w:rPr>
-          <w:rFonts w:ascii="Cambria" w:hAnsi="Cambria" w:cs="Cambria"/>
-          <w:sz w:val="24"/>
-          <w:szCs w:val="24"/>
-        </w:rPr>
-      </w:pPr>
     </w:p>
     <w:p>
       <w:pPr>
@@ -3235,9 +3588,9 @@
         </w:rPr>
         <w:drawing>
           <wp:inline distT="0" distB="0" distL="0" distR="0">
-            <wp:extent cx="6324600" cy="3580128"/>
-            <wp:effectExtent l="19050" t="0" r="0" b="0"/>
-            <wp:docPr id="2" name="Picture 2"/>
+            <wp:extent cx="5057775" cy="2959176"/>
+            <wp:effectExtent l="19050" t="0" r="9525" b="0"/>
+            <wp:docPr id="22" name="Picture 1"/>
             <wp:cNvGraphicFramePr>
               <a:graphicFrameLocks xmlns:a="http://schemas.openxmlformats.org/drawingml/2006/main" noChangeAspect="1"/>
             </wp:cNvGraphicFramePr>
@@ -3245,13 +3598,13 @@
               <a:graphicData uri="http://schemas.openxmlformats.org/drawingml/2006/picture">
                 <pic:pic xmlns:pic="http://schemas.openxmlformats.org/drawingml/2006/picture">
                   <pic:nvPicPr>
-                    <pic:cNvPr id="0" name="Picture 2"/>
+                    <pic:cNvPr id="0" name="Picture 1"/>
                     <pic:cNvPicPr>
                       <a:picLocks noChangeAspect="1" noChangeArrowheads="1"/>
                     </pic:cNvPicPr>
                   </pic:nvPicPr>
                   <pic:blipFill>
-                    <a:blip r:embed="rId7"/>
+                    <a:blip r:embed="rId8"/>
                     <a:srcRect/>
                     <a:stretch>
                       <a:fillRect/>
@@ -3260,7 +3613,75 @@
                   <pic:spPr bwMode="auto">
                     <a:xfrm>
                       <a:off x="0" y="0"/>
-                      <a:ext cx="6324600" cy="3580128"/>
+                      <a:ext cx="5058621" cy="2959671"/>
+                    </a:xfrm>
+                    <a:prstGeom prst="rect">
+                      <a:avLst/>
+                    </a:prstGeom>
+                    <a:noFill/>
+                    <a:ln w="9525">
+                      <a:noFill/>
+                      <a:miter lim="800000"/>
+                      <a:headEnd/>
+                      <a:tailEnd/>
+                    </a:ln>
+                  </pic:spPr>
+                </pic:pic>
+              </a:graphicData>
+            </a:graphic>
+          </wp:inline>
+        </w:drawing>
+      </w:r>
+    </w:p>
+    <w:p>
+      <w:pPr>
+        <w:autoSpaceDE w:val="0"/>
+        <w:autoSpaceDN w:val="0"/>
+        <w:adjustRightInd w:val="0"/>
+        <w:spacing w:after="0" w:line="240" w:lineRule="auto"/>
+        <w:jc w:val="center"/>
+        <w:rPr>
+          <w:rFonts w:ascii="Cambria" w:hAnsi="Cambria" w:cs="Cambria"/>
+          <w:sz w:val="24"/>
+          <w:szCs w:val="24"/>
+        </w:rPr>
+      </w:pPr>
+      <w:r>
+        <w:rPr>
+          <w:rFonts w:ascii="Cambria" w:hAnsi="Cambria" w:cs="Cambria"/>
+          <w:noProof/>
+          <w:sz w:val="24"/>
+          <w:szCs w:val="24"/>
+          <w:lang w:val="en-US"/>
+        </w:rPr>
+        <w:drawing>
+          <wp:inline distT="0" distB="0" distL="0" distR="0">
+            <wp:extent cx="2905125" cy="2540231"/>
+            <wp:effectExtent l="19050" t="0" r="9525" b="0"/>
+            <wp:docPr id="31" name="Picture 4"/>
+            <wp:cNvGraphicFramePr>
+              <a:graphicFrameLocks xmlns:a="http://schemas.openxmlformats.org/drawingml/2006/main" noChangeAspect="1"/>
+            </wp:cNvGraphicFramePr>
+            <a:graphic xmlns:a="http://schemas.openxmlformats.org/drawingml/2006/main">
+              <a:graphicData uri="http://schemas.openxmlformats.org/drawingml/2006/picture">
+                <pic:pic xmlns:pic="http://schemas.openxmlformats.org/drawingml/2006/picture">
+                  <pic:nvPicPr>
+                    <pic:cNvPr id="0" name="Picture 4"/>
+                    <pic:cNvPicPr>
+                      <a:picLocks noChangeAspect="1" noChangeArrowheads="1"/>
+                    </pic:cNvPicPr>
+                  </pic:nvPicPr>
+                  <pic:blipFill>
+                    <a:blip r:embed="rId9"/>
+                    <a:srcRect/>
+                    <a:stretch>
+                      <a:fillRect/>
+                    </a:stretch>
+                  </pic:blipFill>
+                  <pic:spPr bwMode="auto">
+                    <a:xfrm>
+                      <a:off x="0" y="0"/>
+                      <a:ext cx="2906690" cy="2541599"/>
                     </a:xfrm>
                     <a:prstGeom prst="rect">
                       <a:avLst/>
@@ -3504,7 +3925,7 @@
                     </pic:cNvPicPr>
                   </pic:nvPicPr>
                   <pic:blipFill>
-                    <a:blip r:embed="rId8"/>
+                    <a:blip r:embed="rId10"/>
                     <a:srcRect/>
                     <a:stretch>
                       <a:fillRect/>
@@ -3675,7 +4096,7 @@
                     </pic:cNvPicPr>
                   </pic:nvPicPr>
                   <pic:blipFill>
-                    <a:blip r:embed="rId9"/>
+                    <a:blip r:embed="rId11"/>
                     <a:srcRect/>
                     <a:stretch>
                       <a:fillRect/>
@@ -3767,7 +4188,7 @@
       <w:pPr>
         <w:pStyle w:val="Heading2"/>
       </w:pPr>
-      <w:bookmarkStart w:id="7" w:name="_Toc518081679"/>
+      <w:bookmarkStart w:id="7" w:name="_Toc518222147"/>
       <w:r>
         <w:lastRenderedPageBreak/>
         <w:t>Proiectarea bazei de date</w:t>
@@ -3886,54 +4307,24 @@
       <w:r>
         <w:rPr>
           <w:rFonts w:ascii="Cambria" w:hAnsi="Cambria" w:cs="Cambria"/>
-          <w:sz w:val="24"/>
-          <w:szCs w:val="24"/>
-        </w:rPr>
-        <w:t xml:space="preserve">Ca si entitati esentiale ale schemei bazei de date, avem tabelele create pentru intrebari, tabelul domeniilor, acestea fiind importante pentru functiile si logica efectiva a platformei, si totdata avem tabela pentru utilizatori si o tabela aditionala pentru a verifica incercarile utilizatorului de logare, acestea doua avand rol principal in infrastructura </w:t>
-      </w:r>
-      <w:r>
-        <w:rPr>
-          <w:rFonts w:ascii="Cambria" w:hAnsi="Cambria" w:cs="Cambria"/>
-          <w:sz w:val="24"/>
-          <w:szCs w:val="24"/>
-        </w:rPr>
-        <w:t>aplicatiei.</w:t>
-      </w:r>
-    </w:p>
-    <w:p>
-      <w:pPr>
-        <w:autoSpaceDE w:val="0"/>
-        <w:autoSpaceDN w:val="0"/>
-        <w:adjustRightInd w:val="0"/>
-        <w:spacing w:after="195"/>
-        <w:jc w:val="both"/>
-        <w:rPr>
-          <w:rFonts w:ascii="Cambria" w:hAnsi="Cambria" w:cs="Cambria"/>
-          <w:sz w:val="24"/>
-          <w:szCs w:val="24"/>
-        </w:rPr>
-      </w:pPr>
-      <w:r>
-        <w:rPr>
-          <w:rFonts w:ascii="Cambria" w:hAnsi="Cambria" w:cs="Cambria"/>
           <w:noProof/>
           <w:sz w:val="24"/>
           <w:szCs w:val="24"/>
           <w:lang w:val="en-US"/>
         </w:rPr>
         <w:drawing>
-          <wp:anchor distT="0" distB="0" distL="114300" distR="114300" simplePos="0" relativeHeight="251658240" behindDoc="0" locked="0" layoutInCell="1" allowOverlap="1">
+          <wp:anchor distT="0" distB="0" distL="114300" distR="114300" simplePos="0" relativeHeight="251661312" behindDoc="0" locked="0" layoutInCell="1" allowOverlap="1">
             <wp:simplePos x="0" y="0"/>
             <wp:positionH relativeFrom="column">
-              <wp:posOffset>2381250</wp:posOffset>
+              <wp:posOffset>3752850</wp:posOffset>
             </wp:positionH>
             <wp:positionV relativeFrom="paragraph">
-              <wp:posOffset>-3175</wp:posOffset>
+              <wp:posOffset>1214120</wp:posOffset>
             </wp:positionV>
-            <wp:extent cx="2238375" cy="1790700"/>
-            <wp:effectExtent l="19050" t="0" r="9525" b="0"/>
+            <wp:extent cx="2206625" cy="1323975"/>
+            <wp:effectExtent l="19050" t="0" r="3175" b="0"/>
             <wp:wrapSquare wrapText="bothSides"/>
-            <wp:docPr id="17" name="Picture 4"/>
+            <wp:docPr id="19" name="Picture 10"/>
             <wp:cNvGraphicFramePr>
               <a:graphicFrameLocks xmlns:a="http://schemas.openxmlformats.org/drawingml/2006/main" noChangeAspect="1"/>
             </wp:cNvGraphicFramePr>
@@ -3941,13 +4332,13 @@
               <a:graphicData uri="http://schemas.openxmlformats.org/drawingml/2006/picture">
                 <pic:pic xmlns:pic="http://schemas.openxmlformats.org/drawingml/2006/picture">
                   <pic:nvPicPr>
-                    <pic:cNvPr id="0" name="Picture 4"/>
+                    <pic:cNvPr id="0" name="Picture 10"/>
                     <pic:cNvPicPr>
                       <a:picLocks noChangeAspect="1" noChangeArrowheads="1"/>
                     </pic:cNvPicPr>
                   </pic:nvPicPr>
                   <pic:blipFill>
-                    <a:blip r:embed="rId10"/>
+                    <a:blip r:embed="rId12"/>
                     <a:srcRect/>
                     <a:stretch>
                       <a:fillRect/>
@@ -3956,7 +4347,7 @@
                   <pic:spPr bwMode="auto">
                     <a:xfrm>
                       <a:off x="0" y="0"/>
-                      <a:ext cx="2238375" cy="1790700"/>
+                      <a:ext cx="2206625" cy="1323975"/>
                     </a:xfrm>
                     <a:prstGeom prst="rect">
                       <a:avLst/>
@@ -3984,9 +4375,17 @@
           <w:lang w:val="en-US"/>
         </w:rPr>
         <w:drawing>
-          <wp:inline distT="0" distB="0" distL="0" distR="0">
-            <wp:extent cx="2228850" cy="3486150"/>
-            <wp:effectExtent l="19050" t="0" r="0" b="0"/>
+          <wp:anchor distT="0" distB="0" distL="114300" distR="114300" simplePos="0" relativeHeight="251660288" behindDoc="0" locked="0" layoutInCell="1" allowOverlap="1">
+            <wp:simplePos x="0" y="0"/>
+            <wp:positionH relativeFrom="column">
+              <wp:posOffset>2457450</wp:posOffset>
+            </wp:positionH>
+            <wp:positionV relativeFrom="paragraph">
+              <wp:posOffset>1214120</wp:posOffset>
+            </wp:positionV>
+            <wp:extent cx="1290955" cy="2019300"/>
+            <wp:effectExtent l="19050" t="0" r="4445" b="0"/>
+            <wp:wrapSquare wrapText="bothSides"/>
             <wp:docPr id="1" name="Picture 1"/>
             <wp:cNvGraphicFramePr>
               <a:graphicFrameLocks xmlns:a="http://schemas.openxmlformats.org/drawingml/2006/main" noChangeAspect="1"/>
@@ -4001,7 +4400,7 @@
                     </pic:cNvPicPr>
                   </pic:nvPicPr>
                   <pic:blipFill>
-                    <a:blip r:embed="rId11"/>
+                    <a:blip r:embed="rId13"/>
                     <a:srcRect/>
                     <a:stretch>
                       <a:fillRect/>
@@ -4010,7 +4409,7 @@
                   <pic:spPr bwMode="auto">
                     <a:xfrm>
                       <a:off x="0" y="0"/>
-                      <a:ext cx="2228850" cy="3486150"/>
+                      <a:ext cx="1290955" cy="2019300"/>
                     </a:xfrm>
                     <a:prstGeom prst="rect">
                       <a:avLst/>
@@ -4026,9 +4425,25 @@
                 </pic:pic>
               </a:graphicData>
             </a:graphic>
-          </wp:inline>
+          </wp:anchor>
         </w:drawing>
       </w:r>
+      <w:r>
+        <w:rPr>
+          <w:rFonts w:ascii="Cambria" w:hAnsi="Cambria" w:cs="Cambria"/>
+          <w:sz w:val="24"/>
+          <w:szCs w:val="24"/>
+        </w:rPr>
+        <w:t xml:space="preserve">Ca si entitati esentiale ale schemei bazei de date, avem tabelele create pentru intrebari, tabelul domeniilor, acestea fiind importante pentru functiile si logica efectiva a platformei, si totdata avem tabela pentru utilizatori si o tabela aditionala pentru a verifica incercarile utilizatorului de logare, acestea doua avand rol principal in infrastructura </w:t>
+      </w:r>
+      <w:r>
+        <w:rPr>
+          <w:rFonts w:ascii="Cambria" w:hAnsi="Cambria" w:cs="Cambria"/>
+          <w:sz w:val="24"/>
+          <w:szCs w:val="24"/>
+        </w:rPr>
+        <w:t>aplicatiei.</w:t>
+      </w:r>
     </w:p>
     <w:p>
       <w:pPr>
@@ -4051,11 +4466,18 @@
           <w:szCs w:val="24"/>
           <w:lang w:val="en-US"/>
         </w:rPr>
-        <w:lastRenderedPageBreak/>
         <w:drawing>
-          <wp:inline distT="0" distB="0" distL="0" distR="0">
-            <wp:extent cx="4524375" cy="5638800"/>
-            <wp:effectExtent l="19050" t="0" r="9525" b="0"/>
+          <wp:anchor distT="0" distB="0" distL="114300" distR="114300" simplePos="0" relativeHeight="251659264" behindDoc="0" locked="0" layoutInCell="1" allowOverlap="1">
+            <wp:simplePos x="0" y="0"/>
+            <wp:positionH relativeFrom="column">
+              <wp:posOffset>-76200</wp:posOffset>
+            </wp:positionH>
+            <wp:positionV relativeFrom="paragraph">
+              <wp:posOffset>63500</wp:posOffset>
+            </wp:positionV>
+            <wp:extent cx="2536825" cy="3162300"/>
+            <wp:effectExtent l="19050" t="0" r="0" b="0"/>
+            <wp:wrapSquare wrapText="bothSides"/>
             <wp:docPr id="18" name="Picture 7"/>
             <wp:cNvGraphicFramePr>
               <a:graphicFrameLocks xmlns:a="http://schemas.openxmlformats.org/drawingml/2006/main" noChangeAspect="1"/>
@@ -4070,7 +4492,7 @@
                     </pic:cNvPicPr>
                   </pic:nvPicPr>
                   <pic:blipFill>
-                    <a:blip r:embed="rId12"/>
+                    <a:blip r:embed="rId14"/>
                     <a:srcRect/>
                     <a:stretch>
                       <a:fillRect/>
@@ -4079,7 +4501,7 @@
                   <pic:spPr bwMode="auto">
                     <a:xfrm>
                       <a:off x="0" y="0"/>
-                      <a:ext cx="4524375" cy="5638800"/>
+                      <a:ext cx="2536825" cy="3162300"/>
                     </a:xfrm>
                     <a:prstGeom prst="rect">
                       <a:avLst/>
@@ -4095,7 +4517,7 @@
                 </pic:pic>
               </a:graphicData>
             </a:graphic>
-          </wp:inline>
+          </wp:anchor>
         </w:drawing>
       </w:r>
     </w:p>
@@ -4112,6 +4534,20 @@
           <w:szCs w:val="24"/>
         </w:rPr>
       </w:pPr>
+    </w:p>
+    <w:p>
+      <w:pPr>
+        <w:autoSpaceDE w:val="0"/>
+        <w:autoSpaceDN w:val="0"/>
+        <w:adjustRightInd w:val="0"/>
+        <w:spacing w:after="195"/>
+        <w:jc w:val="both"/>
+        <w:rPr>
+          <w:rFonts w:ascii="Cambria" w:hAnsi="Cambria" w:cs="Cambria"/>
+          <w:sz w:val="24"/>
+          <w:szCs w:val="24"/>
+        </w:rPr>
+      </w:pPr>
       <w:r>
         <w:rPr>
           <w:rFonts w:ascii="Cambria" w:hAnsi="Cambria" w:cs="Cambria"/>
@@ -4121,10 +4557,18 @@
           <w:lang w:val="en-US"/>
         </w:rPr>
         <w:drawing>
-          <wp:inline distT="0" distB="0" distL="0" distR="0">
-            <wp:extent cx="4476750" cy="2686050"/>
-            <wp:effectExtent l="19050" t="0" r="0" b="0"/>
-            <wp:docPr id="19" name="Picture 10"/>
+          <wp:anchor distT="0" distB="0" distL="114300" distR="114300" simplePos="0" relativeHeight="251658240" behindDoc="0" locked="0" layoutInCell="1" allowOverlap="1">
+            <wp:simplePos x="0" y="0"/>
+            <wp:positionH relativeFrom="column">
+              <wp:posOffset>-1409700</wp:posOffset>
+            </wp:positionH>
+            <wp:positionV relativeFrom="paragraph">
+              <wp:posOffset>36830</wp:posOffset>
+            </wp:positionV>
+            <wp:extent cx="1290955" cy="1028700"/>
+            <wp:effectExtent l="19050" t="0" r="4445" b="0"/>
+            <wp:wrapSquare wrapText="bothSides"/>
+            <wp:docPr id="17" name="Picture 4"/>
             <wp:cNvGraphicFramePr>
               <a:graphicFrameLocks xmlns:a="http://schemas.openxmlformats.org/drawingml/2006/main" noChangeAspect="1"/>
             </wp:cNvGraphicFramePr>
@@ -4132,13 +4576,13 @@
               <a:graphicData uri="http://schemas.openxmlformats.org/drawingml/2006/picture">
                 <pic:pic xmlns:pic="http://schemas.openxmlformats.org/drawingml/2006/picture">
                   <pic:nvPicPr>
-                    <pic:cNvPr id="0" name="Picture 10"/>
+                    <pic:cNvPr id="0" name="Picture 4"/>
                     <pic:cNvPicPr>
                       <a:picLocks noChangeAspect="1" noChangeArrowheads="1"/>
                     </pic:cNvPicPr>
                   </pic:nvPicPr>
                   <pic:blipFill>
-                    <a:blip r:embed="rId13"/>
+                    <a:blip r:embed="rId15"/>
                     <a:srcRect/>
                     <a:stretch>
                       <a:fillRect/>
@@ -4147,7 +4591,7 @@
                   <pic:spPr bwMode="auto">
                     <a:xfrm>
                       <a:off x="0" y="0"/>
-                      <a:ext cx="4476750" cy="2686050"/>
+                      <a:ext cx="1290955" cy="1028700"/>
                     </a:xfrm>
                     <a:prstGeom prst="rect">
                       <a:avLst/>
@@ -4163,7 +4607,7 @@
                 </pic:pic>
               </a:graphicData>
             </a:graphic>
-          </wp:inline>
+          </wp:anchor>
         </w:drawing>
       </w:r>
     </w:p>
@@ -4173,7 +4617,7 @@
         <w:autoSpaceDN w:val="0"/>
         <w:adjustRightInd w:val="0"/>
         <w:spacing w:after="195"/>
-        <w:jc w:val="both"/>
+        <w:jc w:val="center"/>
         <w:rPr>
           <w:rFonts w:ascii="Cambria" w:hAnsi="Cambria" w:cs="Cambria"/>
           <w:sz w:val="24"/>
@@ -4207,7 +4651,7 @@
                     </pic:cNvPicPr>
                   </pic:nvPicPr>
                   <pic:blipFill>
-                    <a:blip r:embed="rId14"/>
+                    <a:blip r:embed="rId16"/>
                     <a:srcRect/>
                     <a:stretch>
                       <a:fillRect/>
@@ -4278,7 +4722,7 @@
         <w:autoSpaceDN w:val="0"/>
         <w:adjustRightInd w:val="0"/>
         <w:spacing w:after="195"/>
-        <w:jc w:val="both"/>
+        <w:jc w:val="center"/>
         <w:rPr>
           <w:rFonts w:ascii="Cambria" w:hAnsi="Cambria" w:cs="Cambria"/>
           <w:sz w:val="24"/>
@@ -4311,7 +4755,7 @@
                     </pic:cNvPicPr>
                   </pic:nvPicPr>
                   <pic:blipFill>
-                    <a:blip r:embed="rId15"/>
+                    <a:blip r:embed="rId17"/>
                     <a:srcRect/>
                     <a:stretch>
                       <a:fillRect/>
@@ -4396,7 +4840,7 @@
         <w:autoSpaceDN w:val="0"/>
         <w:adjustRightInd w:val="0"/>
         <w:spacing w:after="195"/>
-        <w:jc w:val="both"/>
+        <w:jc w:val="center"/>
         <w:rPr>
           <w:rFonts w:ascii="Cambria" w:hAnsi="Cambria" w:cs="Cambria"/>
           <w:sz w:val="24"/>
@@ -4429,7 +4873,7 @@
                     </pic:cNvPicPr>
                   </pic:nvPicPr>
                   <pic:blipFill>
-                    <a:blip r:embed="rId16"/>
+                    <a:blip r:embed="rId18"/>
                     <a:srcRect/>
                     <a:stretch>
                       <a:fillRect/>
@@ -4518,7 +4962,7 @@
         <w:autoSpaceDN w:val="0"/>
         <w:adjustRightInd w:val="0"/>
         <w:spacing w:after="195"/>
-        <w:jc w:val="both"/>
+        <w:jc w:val="center"/>
         <w:rPr>
           <w:rFonts w:ascii="Cambria" w:hAnsi="Cambria" w:cs="Cambria"/>
           <w:sz w:val="24"/>
@@ -4551,7 +4995,7 @@
                     </pic:cNvPicPr>
                   </pic:nvPicPr>
                   <pic:blipFill>
-                    <a:blip r:embed="rId17"/>
+                    <a:blip r:embed="rId19"/>
                     <a:srcRect/>
                     <a:stretch>
                       <a:fillRect/>
@@ -4622,7 +5066,7 @@
         <w:autoSpaceDN w:val="0"/>
         <w:adjustRightInd w:val="0"/>
         <w:spacing w:after="195"/>
-        <w:jc w:val="both"/>
+        <w:jc w:val="center"/>
         <w:rPr>
           <w:rFonts w:ascii="Cambria" w:hAnsi="Cambria" w:cs="Cambria"/>
           <w:sz w:val="24"/>
@@ -4655,7 +5099,7 @@
                     </pic:cNvPicPr>
                   </pic:nvPicPr>
                   <pic:blipFill>
-                    <a:blip r:embed="rId18"/>
+                    <a:blip r:embed="rId20"/>
                     <a:srcRect/>
                     <a:stretch>
                       <a:fillRect/>
@@ -4789,7 +5233,7 @@
       <w:pPr>
         <w:pStyle w:val="Heading1"/>
       </w:pPr>
-      <w:bookmarkStart w:id="8" w:name="_Toc518081680"/>
+      <w:bookmarkStart w:id="8" w:name="_Toc518222148"/>
       <w:r>
         <w:lastRenderedPageBreak/>
         <w:t>Proiectarea interfeţei</w:t>
@@ -4838,7 +5282,7 @@
         <w:autoSpaceDN w:val="0"/>
         <w:adjustRightInd w:val="0"/>
         <w:spacing w:after="195"/>
-        <w:jc w:val="both"/>
+        <w:jc w:val="center"/>
         <w:rPr>
           <w:rFonts w:ascii="Cambria" w:hAnsi="Cambria" w:cs="Cambria"/>
           <w:sz w:val="24"/>
@@ -4871,7 +5315,7 @@
                     </pic:cNvPicPr>
                   </pic:nvPicPr>
                   <pic:blipFill>
-                    <a:blip r:embed="rId19"/>
+                    <a:blip r:embed="rId21"/>
                     <a:srcRect/>
                     <a:stretch>
                       <a:fillRect/>
@@ -4942,7 +5386,7 @@
         <w:autoSpaceDN w:val="0"/>
         <w:adjustRightInd w:val="0"/>
         <w:spacing w:after="195"/>
-        <w:jc w:val="both"/>
+        <w:jc w:val="center"/>
         <w:rPr>
           <w:rFonts w:ascii="Cambria" w:hAnsi="Cambria" w:cs="Cambria"/>
           <w:sz w:val="24"/>
@@ -4975,7 +5419,7 @@
                     </pic:cNvPicPr>
                   </pic:nvPicPr>
                   <pic:blipFill>
-                    <a:blip r:embed="rId20"/>
+                    <a:blip r:embed="rId22"/>
                     <a:srcRect/>
                     <a:stretch>
                       <a:fillRect/>
@@ -5077,7 +5521,7 @@
         <w:autoSpaceDN w:val="0"/>
         <w:adjustRightInd w:val="0"/>
         <w:spacing w:after="195"/>
-        <w:jc w:val="both"/>
+        <w:jc w:val="center"/>
         <w:rPr>
           <w:rFonts w:ascii="Cambria" w:hAnsi="Cambria" w:cs="Cambria"/>
           <w:sz w:val="24"/>
@@ -5110,7 +5554,7 @@
                     </pic:cNvPicPr>
                   </pic:nvPicPr>
                   <pic:blipFill>
-                    <a:blip r:embed="rId21"/>
+                    <a:blip r:embed="rId23"/>
                     <a:srcRect/>
                     <a:stretch>
                       <a:fillRect/>
@@ -5265,7 +5709,7 @@
         <w:autoSpaceDN w:val="0"/>
         <w:adjustRightInd w:val="0"/>
         <w:spacing w:after="195"/>
-        <w:jc w:val="both"/>
+        <w:jc w:val="center"/>
         <w:rPr>
           <w:rFonts w:ascii="Cambria" w:hAnsi="Cambria" w:cs="Cambria"/>
           <w:sz w:val="24"/>
@@ -5298,7 +5742,7 @@
                     </pic:cNvPicPr>
                   </pic:nvPicPr>
                   <pic:blipFill>
-                    <a:blip r:embed="rId22"/>
+                    <a:blip r:embed="rId24"/>
                     <a:srcRect/>
                     <a:stretch>
                       <a:fillRect/>
@@ -5408,7 +5852,7 @@
         <w:autoSpaceDN w:val="0"/>
         <w:adjustRightInd w:val="0"/>
         <w:spacing w:after="195"/>
-        <w:jc w:val="both"/>
+        <w:jc w:val="center"/>
         <w:rPr>
           <w:rFonts w:ascii="Cambria" w:hAnsi="Cambria" w:cs="Cambria"/>
           <w:sz w:val="24"/>
@@ -5441,7 +5885,7 @@
                     </pic:cNvPicPr>
                   </pic:nvPicPr>
                   <pic:blipFill>
-                    <a:blip r:embed="rId23"/>
+                    <a:blip r:embed="rId25"/>
                     <a:srcRect/>
                     <a:stretch>
                       <a:fillRect/>
@@ -5618,7 +6062,7 @@
         <w:autoSpaceDN w:val="0"/>
         <w:adjustRightInd w:val="0"/>
         <w:spacing w:after="195"/>
-        <w:jc w:val="both"/>
+        <w:jc w:val="center"/>
         <w:rPr>
           <w:rFonts w:ascii="Cambria" w:hAnsi="Cambria" w:cs="Cambria"/>
           <w:sz w:val="24"/>
@@ -5651,7 +6095,7 @@
                     </pic:cNvPicPr>
                   </pic:nvPicPr>
                   <pic:blipFill>
-                    <a:blip r:embed="rId24"/>
+                    <a:blip r:embed="rId26"/>
                     <a:srcRect/>
                     <a:stretch>
                       <a:fillRect/>
@@ -5761,7 +6205,7 @@
         <w:autoSpaceDN w:val="0"/>
         <w:adjustRightInd w:val="0"/>
         <w:spacing w:after="195"/>
-        <w:jc w:val="both"/>
+        <w:jc w:val="center"/>
         <w:rPr>
           <w:rFonts w:ascii="Cambria" w:hAnsi="Cambria" w:cs="Cambria"/>
           <w:sz w:val="24"/>
@@ -5794,7 +6238,7 @@
                     </pic:cNvPicPr>
                   </pic:nvPicPr>
                   <pic:blipFill>
-                    <a:blip r:embed="rId25"/>
+                    <a:blip r:embed="rId27"/>
                     <a:srcRect/>
                     <a:stretch>
                       <a:fillRect/>
@@ -5848,7 +6292,7 @@
                     </pic:cNvPicPr>
                   </pic:nvPicPr>
                   <pic:blipFill>
-                    <a:blip r:embed="rId26"/>
+                    <a:blip r:embed="rId28"/>
                     <a:srcRect/>
                     <a:stretch>
                       <a:fillRect/>
@@ -5902,7 +6346,7 @@
       <w:pPr>
         <w:pStyle w:val="Heading1"/>
       </w:pPr>
-      <w:bookmarkStart w:id="9" w:name="_Toc518081681"/>
+      <w:bookmarkStart w:id="9" w:name="_Toc518222149"/>
       <w:r>
         <w:lastRenderedPageBreak/>
         <w:t>Tehnologii</w:t>
@@ -6611,7 +7055,7 @@
       <w:pPr>
         <w:pStyle w:val="Heading1"/>
       </w:pPr>
-      <w:bookmarkStart w:id="10" w:name="_Toc518081682"/>
+      <w:bookmarkStart w:id="10" w:name="_Toc518222150"/>
       <w:r>
         <w:lastRenderedPageBreak/>
         <w:t>Implementarea aplicaţiei</w:t>
@@ -8351,7 +8795,7 @@
         <w:autoSpaceDN w:val="0"/>
         <w:adjustRightInd w:val="0"/>
         <w:spacing w:after="195"/>
-        <w:jc w:val="both"/>
+        <w:jc w:val="center"/>
         <w:rPr>
           <w:rFonts w:ascii="Cambria" w:hAnsi="Cambria" w:cs="Cambria"/>
           <w:sz w:val="24"/>
@@ -8384,7 +8828,7 @@
                     </pic:cNvPicPr>
                   </pic:nvPicPr>
                   <pic:blipFill>
-                    <a:blip r:embed="rId27"/>
+                    <a:blip r:embed="rId29"/>
                     <a:srcRect/>
                     <a:stretch>
                       <a:fillRect/>
@@ -8612,7 +9056,7 @@
                     </pic:cNvPicPr>
                   </pic:nvPicPr>
                   <pic:blipFill>
-                    <a:blip r:embed="rId28"/>
+                    <a:blip r:embed="rId30"/>
                     <a:srcRect/>
                     <a:stretch>
                       <a:fillRect/>
@@ -8733,7 +9177,7 @@
                     </pic:cNvPicPr>
                   </pic:nvPicPr>
                   <pic:blipFill>
-                    <a:blip r:embed="rId29"/>
+                    <a:blip r:embed="rId31"/>
                     <a:srcRect/>
                     <a:stretch>
                       <a:fillRect/>
@@ -8843,7 +9287,7 @@
         <w:autoSpaceDN w:val="0"/>
         <w:adjustRightInd w:val="0"/>
         <w:spacing w:after="195"/>
-        <w:jc w:val="both"/>
+        <w:jc w:val="center"/>
         <w:rPr>
           <w:rFonts w:ascii="Cambria" w:hAnsi="Cambria" w:cs="Cambria"/>
           <w:sz w:val="24"/>
@@ -8876,7 +9320,7 @@
                     </pic:cNvPicPr>
                   </pic:nvPicPr>
                   <pic:blipFill>
-                    <a:blip r:embed="rId30"/>
+                    <a:blip r:embed="rId32"/>
                     <a:srcRect/>
                     <a:stretch>
                       <a:fillRect/>
@@ -9036,7 +9480,7 @@
         <w:autoSpaceDN w:val="0"/>
         <w:adjustRightInd w:val="0"/>
         <w:spacing w:after="195"/>
-        <w:jc w:val="both"/>
+        <w:jc w:val="center"/>
         <w:rPr>
           <w:rFonts w:ascii="Cambria" w:hAnsi="Cambria" w:cs="Cambria"/>
           <w:sz w:val="24"/>
@@ -9069,7 +9513,7 @@
                     </pic:cNvPicPr>
                   </pic:nvPicPr>
                   <pic:blipFill>
-                    <a:blip r:embed="rId31"/>
+                    <a:blip r:embed="rId33"/>
                     <a:srcRect/>
                     <a:stretch>
                       <a:fillRect/>
@@ -9229,7 +9673,7 @@
                     </pic:cNvPicPr>
                   </pic:nvPicPr>
                   <pic:blipFill>
-                    <a:blip r:embed="rId32"/>
+                    <a:blip r:embed="rId34"/>
                     <a:srcRect/>
                     <a:stretch>
                       <a:fillRect/>
@@ -9286,7 +9730,7 @@
         <w:autoSpaceDN w:val="0"/>
         <w:adjustRightInd w:val="0"/>
         <w:spacing w:after="195"/>
-        <w:jc w:val="both"/>
+        <w:jc w:val="center"/>
         <w:rPr>
           <w:rFonts w:ascii="Cambria" w:hAnsi="Cambria" w:cs="Cambria"/>
           <w:sz w:val="24"/>
@@ -9319,7 +9763,7 @@
                     </pic:cNvPicPr>
                   </pic:nvPicPr>
                   <pic:blipFill>
-                    <a:blip r:embed="rId33"/>
+                    <a:blip r:embed="rId35"/>
                     <a:srcRect/>
                     <a:stretch>
                       <a:fillRect/>
@@ -9449,7 +9893,7 @@
                     </pic:cNvPicPr>
                   </pic:nvPicPr>
                   <pic:blipFill>
-                    <a:blip r:embed="rId34"/>
+                    <a:blip r:embed="rId36"/>
                     <a:srcRect/>
                     <a:stretch>
                       <a:fillRect/>
@@ -9631,7 +10075,7 @@
                     </pic:cNvPicPr>
                   </pic:nvPicPr>
                   <pic:blipFill>
-                    <a:blip r:embed="rId35"/>
+                    <a:blip r:embed="rId37"/>
                     <a:srcRect/>
                     <a:stretch>
                       <a:fillRect/>
@@ -10082,7 +10526,7 @@
         <w:autoSpaceDN w:val="0"/>
         <w:adjustRightInd w:val="0"/>
         <w:spacing w:after="195"/>
-        <w:jc w:val="both"/>
+        <w:jc w:val="center"/>
         <w:rPr>
           <w:rFonts w:ascii="Cambria" w:hAnsi="Cambria" w:cs="Cambria"/>
           <w:sz w:val="24"/>
@@ -10115,7 +10559,7 @@
                     </pic:cNvPicPr>
                   </pic:nvPicPr>
                   <pic:blipFill>
-                    <a:blip r:embed="rId36"/>
+                    <a:blip r:embed="rId38"/>
                     <a:srcRect/>
                     <a:stretch>
                       <a:fillRect/>
@@ -10223,7 +10667,7 @@
                     </pic:cNvPicPr>
                   </pic:nvPicPr>
                   <pic:blipFill>
-                    <a:blip r:embed="rId37"/>
+                    <a:blip r:embed="rId39"/>
                     <a:srcRect/>
                     <a:stretch>
                       <a:fillRect/>
@@ -10313,7 +10757,7 @@
                     </pic:cNvPicPr>
                   </pic:nvPicPr>
                   <pic:blipFill>
-                    <a:blip r:embed="rId38"/>
+                    <a:blip r:embed="rId40"/>
                     <a:srcRect/>
                     <a:stretch>
                       <a:fillRect/>
@@ -10421,7 +10865,7 @@
                     </pic:cNvPicPr>
                   </pic:nvPicPr>
                   <pic:blipFill>
-                    <a:blip r:embed="rId39"/>
+                    <a:blip r:embed="rId41"/>
                     <a:srcRect/>
                     <a:stretch>
                       <a:fillRect/>
@@ -10511,7 +10955,7 @@
                     </pic:cNvPicPr>
                   </pic:nvPicPr>
                   <pic:blipFill>
-                    <a:blip r:embed="rId40"/>
+                    <a:blip r:embed="rId42"/>
                     <a:srcRect/>
                     <a:stretch>
                       <a:fillRect/>
@@ -10613,7 +11057,7 @@
         <w:autoSpaceDN w:val="0"/>
         <w:adjustRightInd w:val="0"/>
         <w:spacing w:after="195"/>
-        <w:jc w:val="both"/>
+        <w:jc w:val="center"/>
         <w:rPr>
           <w:rFonts w:ascii="Cambria" w:hAnsi="Cambria" w:cs="Cambria"/>
           <w:sz w:val="24"/>
@@ -10646,7 +11090,7 @@
                     </pic:cNvPicPr>
                   </pic:nvPicPr>
                   <pic:blipFill>
-                    <a:blip r:embed="rId41"/>
+                    <a:blip r:embed="rId43"/>
                     <a:srcRect/>
                     <a:stretch>
                       <a:fillRect/>
@@ -10764,7 +11208,7 @@
                     </pic:cNvPicPr>
                   </pic:nvPicPr>
                   <pic:blipFill>
-                    <a:blip r:embed="rId42"/>
+                    <a:blip r:embed="rId44"/>
                     <a:srcRect/>
                     <a:stretch>
                       <a:fillRect/>
@@ -10899,7 +11343,7 @@
                     </pic:cNvPicPr>
                   </pic:nvPicPr>
                   <pic:blipFill>
-                    <a:blip r:embed="rId43"/>
+                    <a:blip r:embed="rId45"/>
                     <a:srcRect/>
                     <a:stretch>
                       <a:fillRect/>
@@ -11008,7 +11452,7 @@
       <w:pPr>
         <w:pStyle w:val="Heading1"/>
       </w:pPr>
-      <w:bookmarkStart w:id="11" w:name="_Toc518081683"/>
+      <w:bookmarkStart w:id="11" w:name="_Toc518222151"/>
       <w:r>
         <w:t>Concluzii</w:t>
       </w:r>
@@ -11041,200 +11485,220 @@
           <w:szCs w:val="24"/>
         </w:rPr>
       </w:pPr>
-    </w:p>
-    <w:p>
-      <w:pPr>
-        <w:autoSpaceDE w:val="0"/>
-        <w:autoSpaceDN w:val="0"/>
-        <w:adjustRightInd w:val="0"/>
-        <w:spacing w:after="195"/>
-        <w:jc w:val="both"/>
-        <w:rPr>
-          <w:rFonts w:ascii="Cambria" w:hAnsi="Cambria" w:cs="Cambria"/>
-          <w:sz w:val="24"/>
-          <w:szCs w:val="24"/>
-        </w:rPr>
-      </w:pPr>
-      <w:r>
-        <w:rPr>
-          <w:rFonts w:ascii="Cambria" w:hAnsi="Cambria" w:cs="Cambria"/>
-          <w:sz w:val="24"/>
-          <w:szCs w:val="24"/>
-        </w:rPr>
-        <w:t>Ca și concluzii, putem observa că și lucru adus nou în acest domeniu, față de restul aplicațiilor, testarea inițială, având ca scop principal garanția unei experiențe similare pentru toți cursanții, indiferent de nivelul acestora de pregătire inițială, înainte de luarea contactului cu platforma. </w:t>
-      </w:r>
-    </w:p>
-    <w:p>
-      <w:pPr>
-        <w:autoSpaceDE w:val="0"/>
-        <w:autoSpaceDN w:val="0"/>
-        <w:adjustRightInd w:val="0"/>
-        <w:spacing w:after="195"/>
-        <w:jc w:val="both"/>
-        <w:rPr>
-          <w:rFonts w:ascii="Cambria" w:hAnsi="Cambria" w:cs="Cambria"/>
-          <w:sz w:val="24"/>
-          <w:szCs w:val="24"/>
-        </w:rPr>
-      </w:pPr>
-      <w:r>
-        <w:rPr>
-          <w:rFonts w:ascii="Cambria" w:hAnsi="Cambria" w:cs="Cambria"/>
-          <w:sz w:val="24"/>
-          <w:szCs w:val="24"/>
-        </w:rPr>
-        <w:t>Un alt lucru esențial pe care îl aduci această platformă este simplitatea și minimalismul arhitecturii interfeței grafice, astfel că utilizatorul se poate concentra eficient și complet asupra examenului pe care acesta îl susține în momentul respectiv, fără distrageri.</w:t>
-      </w:r>
-    </w:p>
-    <w:p>
-      <w:pPr>
-        <w:autoSpaceDE w:val="0"/>
-        <w:autoSpaceDN w:val="0"/>
-        <w:adjustRightInd w:val="0"/>
-        <w:spacing w:after="195"/>
-        <w:jc w:val="both"/>
-        <w:rPr>
-          <w:rFonts w:ascii="Cambria" w:hAnsi="Cambria" w:cs="Cambria"/>
-          <w:sz w:val="24"/>
-          <w:szCs w:val="24"/>
-        </w:rPr>
-      </w:pPr>
-      <w:r>
-        <w:rPr>
-          <w:rFonts w:ascii="Cambria" w:hAnsi="Cambria" w:cs="Cambria"/>
-          <w:sz w:val="24"/>
-          <w:szCs w:val="24"/>
-        </w:rPr>
-        <w:t>Un alt mecanism eficient al platformei pentru asigurarea consistenței și a persistenței cunoștințelor cursanților este reprezentat de sesiunile de antrenament, prin care utilizatorul trebuie să treacă înainte de a putea susține examenul pentru promovarea la următorul nivel de dificultate. Tot aici intră și cuprinsul examenului pentru promovare, și anume, prezența în conținut a întrebărilor de la nivelele inferioare nivelului curent, astfel asigurând-se o plajă de cunoștințe cât mai completă a cursanților.</w:t>
-      </w:r>
-    </w:p>
-    <w:p>
-      <w:pPr>
-        <w:autoSpaceDE w:val="0"/>
-        <w:autoSpaceDN w:val="0"/>
-        <w:adjustRightInd w:val="0"/>
-        <w:spacing w:after="195"/>
-        <w:jc w:val="both"/>
-        <w:rPr>
-          <w:rFonts w:ascii="Cambria" w:hAnsi="Cambria" w:cs="Cambria"/>
-          <w:sz w:val="24"/>
-          <w:szCs w:val="24"/>
-        </w:rPr>
-      </w:pPr>
-      <w:r>
-        <w:rPr>
-          <w:rFonts w:ascii="Cambria" w:hAnsi="Cambria" w:cs="Cambria"/>
-          <w:sz w:val="24"/>
-          <w:szCs w:val="24"/>
-        </w:rPr>
-        <w:t>O remarcă a abordării diferite față de majoritatea platformelor similare este constituită de concentrarea asupra testelor și evaluărilor susținute, și totodată de lipsa materialelor ajutătoare pentru pregătirea cursanților virgulă întrucât trăim într-un mediu în care informația este accesibilă oricui, astfel nemaifiind necesară implicarea platformei în pregătirea utilizatorilor.</w:t>
-      </w:r>
-    </w:p>
-    <w:p>
-      <w:pPr>
-        <w:autoSpaceDE w:val="0"/>
-        <w:autoSpaceDN w:val="0"/>
-        <w:adjustRightInd w:val="0"/>
-        <w:spacing w:after="195"/>
-        <w:jc w:val="both"/>
-        <w:rPr>
-          <w:rFonts w:ascii="Cambria" w:hAnsi="Cambria" w:cs="Cambria"/>
-          <w:sz w:val="24"/>
-          <w:szCs w:val="24"/>
-        </w:rPr>
-      </w:pPr>
-      <w:r>
-        <w:rPr>
-          <w:rFonts w:ascii="Cambria" w:hAnsi="Cambria" w:cs="Cambria"/>
-          <w:sz w:val="24"/>
-          <w:szCs w:val="24"/>
-        </w:rPr>
-        <w:t>în concluzie, această platformă destinată evaluării cunoștințelor iese în evidență prin concentrarea asupra evaluărilor utilizatorilor a și totodată prin algoritmică folosită pentru a asigura are a nivelului de cunoștințe satisfăcător al cursanților.</w:t>
-      </w:r>
-    </w:p>
-    <w:p>
-      <w:pPr>
-        <w:autoSpaceDE w:val="0"/>
-        <w:autoSpaceDN w:val="0"/>
-        <w:adjustRightInd w:val="0"/>
-        <w:spacing w:after="195"/>
-        <w:jc w:val="both"/>
-        <w:rPr>
-          <w:rFonts w:ascii="Cambria" w:hAnsi="Cambria" w:cs="Cambria"/>
-          <w:sz w:val="24"/>
-          <w:szCs w:val="24"/>
-        </w:rPr>
-      </w:pPr>
-    </w:p>
-    <w:p>
-      <w:pPr>
-        <w:autoSpaceDE w:val="0"/>
-        <w:autoSpaceDN w:val="0"/>
-        <w:adjustRightInd w:val="0"/>
-        <w:spacing w:after="195"/>
-        <w:jc w:val="both"/>
-        <w:rPr>
-          <w:rFonts w:ascii="Cambria" w:hAnsi="Cambria" w:cs="Cambria"/>
-          <w:sz w:val="24"/>
-          <w:szCs w:val="24"/>
-        </w:rPr>
-      </w:pPr>
-    </w:p>
-    <w:p>
-      <w:pPr>
-        <w:autoSpaceDE w:val="0"/>
-        <w:autoSpaceDN w:val="0"/>
-        <w:adjustRightInd w:val="0"/>
-        <w:spacing w:after="195"/>
-        <w:jc w:val="both"/>
-        <w:rPr>
-          <w:rFonts w:ascii="Cambria" w:hAnsi="Cambria" w:cs="Cambria"/>
-          <w:sz w:val="24"/>
-          <w:szCs w:val="24"/>
-        </w:rPr>
-      </w:pPr>
-    </w:p>
-    <w:p>
-      <w:pPr>
-        <w:autoSpaceDE w:val="0"/>
-        <w:autoSpaceDN w:val="0"/>
-        <w:adjustRightInd w:val="0"/>
-        <w:spacing w:after="195"/>
-        <w:jc w:val="both"/>
-        <w:rPr>
-          <w:rFonts w:ascii="Cambria" w:hAnsi="Cambria" w:cs="Cambria"/>
-          <w:sz w:val="24"/>
-          <w:szCs w:val="24"/>
-        </w:rPr>
-      </w:pPr>
-    </w:p>
-    <w:p>
-      <w:pPr>
-        <w:autoSpaceDE w:val="0"/>
-        <w:autoSpaceDN w:val="0"/>
-        <w:adjustRightInd w:val="0"/>
-        <w:spacing w:after="195"/>
-        <w:jc w:val="both"/>
-        <w:rPr>
-          <w:rFonts w:ascii="Cambria" w:hAnsi="Cambria" w:cs="Cambria"/>
-          <w:sz w:val="24"/>
-          <w:szCs w:val="24"/>
-        </w:rPr>
-      </w:pPr>
-    </w:p>
-    <w:p>
-      <w:pPr>
-        <w:autoSpaceDE w:val="0"/>
-        <w:autoSpaceDN w:val="0"/>
-        <w:adjustRightInd w:val="0"/>
-        <w:spacing w:after="195"/>
-        <w:jc w:val="both"/>
-        <w:rPr>
-          <w:rFonts w:ascii="Cambria" w:hAnsi="Cambria" w:cs="Cambria"/>
-          <w:sz w:val="24"/>
-          <w:szCs w:val="24"/>
-        </w:rPr>
-      </w:pPr>
+      <w:r>
+        <w:rPr>
+          <w:rFonts w:ascii="Cambria" w:hAnsi="Cambria" w:cs="Cambria"/>
+          <w:sz w:val="24"/>
+          <w:szCs w:val="24"/>
+        </w:rPr>
+        <w:t>Un lucru esențial pe care îl aduc</w:t>
+      </w:r>
+      <w:r>
+        <w:rPr>
+          <w:rFonts w:ascii="Cambria" w:hAnsi="Cambria" w:cs="Cambria"/>
+          <w:sz w:val="24"/>
+          <w:szCs w:val="24"/>
+        </w:rPr>
+        <w:t>e</w:t>
+      </w:r>
+      <w:r>
+        <w:rPr>
+          <w:rFonts w:ascii="Cambria" w:hAnsi="Cambria" w:cs="Cambria"/>
+          <w:sz w:val="24"/>
+          <w:szCs w:val="24"/>
+        </w:rPr>
+        <w:t xml:space="preserve"> această platformă este simplitatea și minimalismul arhitecturii interfeței grafice, astfel că utilizatorul se poate concentra eficient și complet asupra examenului pe care acesta îl susține în momentul respectiv, fără distrageri.</w:t>
+      </w:r>
+    </w:p>
+    <w:p>
+      <w:pPr>
+        <w:autoSpaceDE w:val="0"/>
+        <w:autoSpaceDN w:val="0"/>
+        <w:adjustRightInd w:val="0"/>
+        <w:spacing w:after="195"/>
+        <w:jc w:val="both"/>
+        <w:rPr>
+          <w:rFonts w:ascii="Cambria" w:hAnsi="Cambria" w:cs="Cambria"/>
+          <w:sz w:val="24"/>
+          <w:szCs w:val="24"/>
+        </w:rPr>
+      </w:pPr>
+      <w:r>
+        <w:rPr>
+          <w:rFonts w:ascii="Cambria" w:hAnsi="Cambria" w:cs="Cambria"/>
+          <w:sz w:val="24"/>
+          <w:szCs w:val="24"/>
+        </w:rPr>
+        <w:t>Se poate observa, ca</w:t>
+      </w:r>
+      <w:r>
+        <w:rPr>
+          <w:rFonts w:ascii="Cambria" w:hAnsi="Cambria" w:cs="Cambria"/>
+          <w:sz w:val="24"/>
+          <w:szCs w:val="24"/>
+        </w:rPr>
+        <w:t xml:space="preserve"> și lucru </w:t>
+      </w:r>
+      <w:r>
+        <w:rPr>
+          <w:rFonts w:ascii="Cambria" w:hAnsi="Cambria" w:cs="Cambria"/>
+          <w:sz w:val="24"/>
+          <w:szCs w:val="24"/>
+        </w:rPr>
+        <w:t>important</w:t>
+      </w:r>
+      <w:r>
+        <w:rPr>
+          <w:rFonts w:ascii="Cambria" w:hAnsi="Cambria" w:cs="Cambria"/>
+          <w:sz w:val="24"/>
+          <w:szCs w:val="24"/>
+        </w:rPr>
+        <w:t xml:space="preserve"> în acest domeniu, față de restul aplicațiilor, testarea inițială, având ca scop principal garanția unei experiențe similare pentru toți cursanții, indiferent de nivelul acestora de pregătire inițială, înainte de luarea contactului cu platforma. </w:t>
+      </w:r>
+    </w:p>
+    <w:p>
+      <w:pPr>
+        <w:autoSpaceDE w:val="0"/>
+        <w:autoSpaceDN w:val="0"/>
+        <w:adjustRightInd w:val="0"/>
+        <w:spacing w:after="195"/>
+        <w:jc w:val="both"/>
+        <w:rPr>
+          <w:rFonts w:ascii="Cambria" w:hAnsi="Cambria" w:cs="Cambria"/>
+          <w:sz w:val="24"/>
+          <w:szCs w:val="24"/>
+        </w:rPr>
+      </w:pPr>
+      <w:r>
+        <w:rPr>
+          <w:rFonts w:ascii="Cambria" w:hAnsi="Cambria" w:cs="Cambria"/>
+          <w:sz w:val="24"/>
+          <w:szCs w:val="24"/>
+        </w:rPr>
+        <w:t>Un</w:t>
+      </w:r>
+      <w:r>
+        <w:rPr>
+          <w:rFonts w:ascii="Cambria" w:hAnsi="Cambria" w:cs="Cambria"/>
+          <w:sz w:val="24"/>
+          <w:szCs w:val="24"/>
+        </w:rPr>
+        <w:t xml:space="preserve"> mecanism eficient al platformei pentru asigurarea consistenței și a persistenței cunoștințelor cursanților este reprezentat de sesiunile de antrenament, prin care utilizatorul trebuie să treacă înainte de a putea susține examenul pentru promovarea la următorul nivel de dificultate. Tot aici intră și cuprinsul examenului pentru promovare, și anume, prezența în conținut a întrebărilor de la nivelele inferioare nivelului curent, astfel asigurând-se o plajă de cunoștințe cât mai completă a cursanților.</w:t>
+      </w:r>
+    </w:p>
+    <w:p>
+      <w:pPr>
+        <w:autoSpaceDE w:val="0"/>
+        <w:autoSpaceDN w:val="0"/>
+        <w:adjustRightInd w:val="0"/>
+        <w:spacing w:after="195"/>
+        <w:jc w:val="both"/>
+        <w:rPr>
+          <w:rFonts w:ascii="Cambria" w:hAnsi="Cambria" w:cs="Cambria"/>
+          <w:sz w:val="24"/>
+          <w:szCs w:val="24"/>
+        </w:rPr>
+      </w:pPr>
+      <w:r>
+        <w:rPr>
+          <w:rFonts w:ascii="Cambria" w:hAnsi="Cambria" w:cs="Cambria"/>
+          <w:sz w:val="24"/>
+          <w:szCs w:val="24"/>
+        </w:rPr>
+        <w:t>O remarcă a abordării diferite față de majoritatea platformelor similare este constituită de concentrarea asupra testelor și evaluărilor susținute, și totodată de lipsa materialelor ajutătoare pentr</w:t>
+      </w:r>
+      <w:r>
+        <w:rPr>
+          <w:rFonts w:ascii="Cambria" w:hAnsi="Cambria" w:cs="Cambria"/>
+          <w:sz w:val="24"/>
+          <w:szCs w:val="24"/>
+        </w:rPr>
+        <w:t xml:space="preserve">u pregătirea cursanților, </w:t>
+      </w:r>
+      <w:r>
+        <w:rPr>
+          <w:rFonts w:ascii="Cambria" w:hAnsi="Cambria" w:cs="Cambria"/>
+          <w:sz w:val="24"/>
+          <w:szCs w:val="24"/>
+        </w:rPr>
+        <w:t xml:space="preserve"> întrucât trăim într-un mediu în care informația este accesibilă oricui, astfel nemaifiind necesară implicarea platformei în pregătirea utilizatorilor.</w:t>
+      </w:r>
+    </w:p>
+    <w:p>
+      <w:pPr>
+        <w:autoSpaceDE w:val="0"/>
+        <w:autoSpaceDN w:val="0"/>
+        <w:adjustRightInd w:val="0"/>
+        <w:spacing w:after="195"/>
+        <w:jc w:val="both"/>
+        <w:rPr>
+          <w:rFonts w:ascii="Cambria" w:hAnsi="Cambria" w:cs="Cambria"/>
+          <w:sz w:val="24"/>
+          <w:szCs w:val="24"/>
+        </w:rPr>
+      </w:pPr>
+      <w:r>
+        <w:rPr>
+          <w:rFonts w:ascii="Cambria" w:hAnsi="Cambria" w:cs="Cambria"/>
+          <w:sz w:val="24"/>
+          <w:szCs w:val="24"/>
+        </w:rPr>
+        <w:t xml:space="preserve">În ceea ce privește posibile îmbunătățiri ce ar putea fi aduse aplicației pe viitor, am putea </w:t>
+      </w:r>
+      <w:r>
+        <w:rPr>
+          <w:rFonts w:ascii="Cambria" w:hAnsi="Cambria" w:cs="Cambria"/>
+          <w:sz w:val="24"/>
+          <w:szCs w:val="24"/>
+        </w:rPr>
+        <w:t>introduce ca și concept un nou rol de utilizator, și anume acela de profesor, acesta fiind capabil de a pregăti cursanții pentru examenele la care aceștia au dificultăți. Totodată, profesorilor li s-ar pu</w:t>
+      </w:r>
+      <w:r>
+        <w:rPr>
+          <w:rFonts w:ascii="Cambria" w:hAnsi="Cambria" w:cs="Cambria"/>
+          <w:sz w:val="24"/>
+          <w:szCs w:val="24"/>
+        </w:rPr>
+        <w:t>te</w:t>
+      </w:r>
+      <w:r>
+        <w:rPr>
+          <w:rFonts w:ascii="Cambria" w:hAnsi="Cambria" w:cs="Cambria"/>
+          <w:sz w:val="24"/>
+          <w:szCs w:val="24"/>
+        </w:rPr>
+        <w:t>a aloca clase de cursanți, astfel că ar putea avea în responsabilitate mai mluti cursanți de un anumit nivel de pregătire, cu care să susțină lecții.</w:t>
+      </w:r>
+    </w:p>
+    <w:p>
+      <w:pPr>
+        <w:autoSpaceDE w:val="0"/>
+        <w:autoSpaceDN w:val="0"/>
+        <w:adjustRightInd w:val="0"/>
+        <w:spacing w:after="195"/>
+        <w:jc w:val="both"/>
+        <w:rPr>
+          <w:rFonts w:ascii="Cambria" w:hAnsi="Cambria" w:cs="Cambria"/>
+          <w:sz w:val="24"/>
+          <w:szCs w:val="24"/>
+        </w:rPr>
+      </w:pPr>
+      <w:r>
+        <w:rPr>
+          <w:rFonts w:ascii="Cambria" w:hAnsi="Cambria" w:cs="Cambria"/>
+          <w:sz w:val="24"/>
+          <w:szCs w:val="24"/>
+        </w:rPr>
+        <w:t>Î</w:t>
+      </w:r>
+      <w:r>
+        <w:rPr>
+          <w:rFonts w:ascii="Cambria" w:hAnsi="Cambria" w:cs="Cambria"/>
+          <w:sz w:val="24"/>
+          <w:szCs w:val="24"/>
+        </w:rPr>
+        <w:t>n concluzie, această platformă destinată evaluării cunoștințelor iese în evidență prin concentrarea asupra evaluărilor utilizatorilor a și totodată prin algoritmică folosită pentru a asigura are a nivelului de cunoștințe satisfăcător al cursanților.</w:t>
+      </w:r>
     </w:p>
     <w:p>
       <w:pPr>
@@ -11255,25 +11719,6 @@
     </w:p>
     <w:p>
       <w:pPr>
-        <w:autoSpaceDE w:val="0"/>
-        <w:autoSpaceDN w:val="0"/>
-        <w:adjustRightInd w:val="0"/>
-        <w:spacing w:after="195"/>
-        <w:jc w:val="both"/>
-        <w:rPr>
-          <w:rFonts w:ascii="Cambria" w:hAnsi="Cambria" w:cs="Cambria"/>
-          <w:sz w:val="24"/>
-          <w:szCs w:val="24"/>
-        </w:rPr>
-      </w:pPr>
-    </w:p>
-    <w:p>
-      <w:pPr>
-        <w:autoSpaceDE w:val="0"/>
-        <w:autoSpaceDN w:val="0"/>
-        <w:adjustRightInd w:val="0"/>
-        <w:spacing w:after="195"/>
-        <w:jc w:val="both"/>
         <w:rPr>
           <w:rFonts w:ascii="Cambria" w:hAnsi="Cambria" w:cs="Cambria"/>
           <w:sz w:val="24"/>
@@ -11285,7 +11730,7 @@
       <w:pPr>
         <w:pStyle w:val="Heading1"/>
       </w:pPr>
-      <w:bookmarkStart w:id="12" w:name="_Toc518081684"/>
+      <w:bookmarkStart w:id="12" w:name="_Toc518222152"/>
       <w:r>
         <w:t>Bibliografie</w:t>
       </w:r>
@@ -11346,6 +11791,50 @@
           <w:sz w:val="24"/>
           <w:szCs w:val="24"/>
         </w:rPr>
+        <w:t>https://blogoenciclopedia.blogspot.com/2014/07/metode-didactice-utlizate-in-procesul.html</w:t>
+      </w:r>
+    </w:p>
+    <w:p>
+      <w:pPr>
+        <w:autoSpaceDE w:val="0"/>
+        <w:autoSpaceDN w:val="0"/>
+        <w:adjustRightInd w:val="0"/>
+        <w:spacing w:after="195"/>
+        <w:jc w:val="both"/>
+        <w:rPr>
+          <w:rFonts w:ascii="Cambria" w:hAnsi="Cambria" w:cs="Cambria"/>
+          <w:sz w:val="24"/>
+          <w:szCs w:val="24"/>
+        </w:rPr>
+      </w:pPr>
+      <w:r>
+        <w:rPr>
+          <w:rFonts w:ascii="Cambria" w:hAnsi="Cambria" w:cs="Cambria"/>
+          <w:sz w:val="24"/>
+          <w:szCs w:val="24"/>
+        </w:rPr>
+        <w:t>https://iteach.ro/experientedidactice/studiul-evaluarii-on-line</w:t>
+      </w:r>
+    </w:p>
+    <w:p>
+      <w:pPr>
+        <w:autoSpaceDE w:val="0"/>
+        <w:autoSpaceDN w:val="0"/>
+        <w:adjustRightInd w:val="0"/>
+        <w:spacing w:after="195"/>
+        <w:jc w:val="both"/>
+        <w:rPr>
+          <w:rFonts w:ascii="Cambria" w:hAnsi="Cambria" w:cs="Cambria"/>
+          <w:sz w:val="24"/>
+          <w:szCs w:val="24"/>
+        </w:rPr>
+      </w:pPr>
+      <w:r>
+        <w:rPr>
+          <w:rFonts w:ascii="Cambria" w:hAnsi="Cambria" w:cs="Cambria"/>
+          <w:sz w:val="24"/>
+          <w:szCs w:val="24"/>
+        </w:rPr>
         <w:t>http://spring.io/projects/spring-framework</w:t>
       </w:r>
     </w:p>
@@ -11524,34 +12013,6 @@
         </w:rPr>
         <w:t>https://moqups.com/</w:t>
       </w:r>
-    </w:p>
-    <w:p>
-      <w:pPr>
-        <w:autoSpaceDE w:val="0"/>
-        <w:autoSpaceDN w:val="0"/>
-        <w:adjustRightInd w:val="0"/>
-        <w:spacing w:after="195"/>
-        <w:jc w:val="both"/>
-        <w:rPr>
-          <w:rFonts w:ascii="Cambria" w:hAnsi="Cambria" w:cs="Cambria"/>
-          <w:sz w:val="24"/>
-          <w:szCs w:val="24"/>
-        </w:rPr>
-      </w:pPr>
-    </w:p>
-    <w:p>
-      <w:pPr>
-        <w:autoSpaceDE w:val="0"/>
-        <w:autoSpaceDN w:val="0"/>
-        <w:adjustRightInd w:val="0"/>
-        <w:spacing w:after="195"/>
-        <w:jc w:val="both"/>
-        <w:rPr>
-          <w:rFonts w:ascii="Cambria" w:hAnsi="Cambria" w:cs="Cambria"/>
-          <w:sz w:val="24"/>
-          <w:szCs w:val="24"/>
-        </w:rPr>
-      </w:pPr>
     </w:p>
     <w:p>
       <w:pPr>
@@ -11667,10 +12128,10 @@
     </w:p>
     <w:p/>
     <w:sectPr>
-      <w:headerReference w:type="default" r:id="rId44"/>
-      <w:footerReference w:type="default" r:id="rId45"/>
-      <w:headerReference w:type="first" r:id="rId46"/>
-      <w:footerReference w:type="first" r:id="rId47"/>
+      <w:headerReference w:type="default" r:id="rId46"/>
+      <w:footerReference w:type="default" r:id="rId47"/>
+      <w:headerReference w:type="first" r:id="rId48"/>
+      <w:footerReference w:type="first" r:id="rId49"/>
       <w:pgSz w:w="11906" w:h="16838"/>
       <w:pgMar w:top="1440" w:right="1440" w:bottom="1440" w:left="1440" w:header="562" w:footer="562" w:gutter="0"/>
       <w:cols w:space="720"/>
@@ -11711,16 +12172,118 @@
 <w:ftr xmlns:ve="http://schemas.openxmlformats.org/markup-compatibility/2006" xmlns:o="urn:schemas-microsoft-com:office:office" xmlns:r="http://schemas.openxmlformats.org/officeDocument/2006/relationships" xmlns:m="http://schemas.openxmlformats.org/officeDocument/2006/math" xmlns:v="urn:schemas-microsoft-com:vml" xmlns:wp="http://schemas.openxmlformats.org/drawingml/2006/wordprocessingDrawing" xmlns:w10="urn:schemas-microsoft-com:office:word" xmlns:w="http://schemas.openxmlformats.org/wordprocessingml/2006/main" xmlns:wne="http://schemas.microsoft.com/office/word/2006/wordml">
   <w:p>
     <w:pPr>
+      <w:spacing w:after="0" w:line="240" w:lineRule="auto"/>
+      <w:jc w:val="center"/>
+      <w:rPr>
+        <w:rFonts w:ascii="Arial" w:hAnsi="Arial" w:cs="Arial"/>
+        <w:color w:val="034EA2"/>
+        <w:sz w:val="14"/>
+        <w:szCs w:val="14"/>
+      </w:rPr>
+    </w:pPr>
+    <w:fldSimple w:instr=" PAGE   \* MERGEFORMAT ">
+      <w:r>
+        <w:rPr>
+          <w:noProof/>
+        </w:rPr>
+        <w:t>46</w:t>
+      </w:r>
+    </w:fldSimple>
+    <w:r>
+      <w:tab/>
+    </w:r>
+    <w:r>
+      <w:rPr>
+        <w:rFonts w:ascii="Calibri" w:hAnsi="Calibri" w:cs="Calibri"/>
+        <w:noProof/>
+        <w:sz w:val="20"/>
+        <w:szCs w:val="20"/>
+      </w:rPr>
+      <w:pict>
+        <v:shape id="_x0000_s3077" style="position:absolute;left:0;text-align:left;margin-left:0;margin-top:.75pt;width:485.7pt;height:.95pt;z-index:-251650048;visibility:visible;mso-wrap-style:square;mso-width-percent:0;mso-height-percent:0;mso-wrap-distance-left:9pt;mso-wrap-distance-top:0;mso-wrap-distance-right:9pt;mso-wrap-distance-bottom:0;mso-position-horizontal:center;mso-position-horizontal-relative:text;mso-position-vertical:absolute;mso-position-vertical-relative:text;mso-width-percent:0;mso-height-percent:0;mso-width-relative:page;mso-height-relative:page;v-text-anchor:top" coordsize="10668,20" o:gfxdata="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" o:allowincell="f" path="m,l533,r533,l1600,r533,l2667,r533,l3733,r534,l4800,r534,l5867,r533,l6934,r533,l8001,r533,l9067,r534,l10134,r534,e" filled="f" strokecolor="#034ea2" strokeweight=".22pt">
+          <v:path arrowok="t" o:connecttype="custom" o:connectlocs="0,0;192012244,0;384024487,0;576396958,0;768409202,0;960781673,0;1152793916,0;1344806160,0;1537178631,0;1729190875,0;1921563924,0;2113576167,0;2147483646,0;2147483646,0;2147483646,0;2147483646,0;2147483646,0;2147483646,0;2147483646,0;2147483646,0;2147483646,0" o:connectangles="0,0,0,0,0,0,0,0,0,0,0,0,0,0,0,0,0,0,0,0,0"/>
+        </v:shape>
+      </w:pict>
+    </w:r>
+    <w:r>
+      <w:rPr>
+        <w:rFonts w:ascii="Arial" w:hAnsi="Arial" w:cs="Arial"/>
+        <w:color w:val="034EA2"/>
+        <w:sz w:val="14"/>
+        <w:szCs w:val="14"/>
+      </w:rPr>
+      <w:t>Str.</w:t>
+    </w:r>
+    <w:r>
+      <w:t> </w:t>
+    </w:r>
+    <w:r>
+      <w:rPr>
+        <w:rFonts w:ascii="Arial" w:hAnsi="Arial" w:cs="Arial"/>
+        <w:color w:val="034EA2"/>
+        <w:sz w:val="14"/>
+        <w:szCs w:val="14"/>
+      </w:rPr>
+      <w:t>Științei Nr. 2, cod poștal 800146, Galați, România, tel/fax: +0236 4</w:t>
+    </w:r>
+    <w:r>
+      <w:rPr>
+        <w:rFonts w:ascii="Arial" w:hAnsi="Arial" w:cs="Arial"/>
+        <w:color w:val="034EA2"/>
+        <w:sz w:val="14"/>
+        <w:szCs w:val="14"/>
+      </w:rPr>
+      <w:t>7</w:t>
+    </w:r>
+    <w:r>
+      <w:rPr>
+        <w:rFonts w:ascii="Arial" w:hAnsi="Arial" w:cs="Arial"/>
+        <w:color w:val="034EA2"/>
+        <w:sz w:val="14"/>
+        <w:szCs w:val="14"/>
+      </w:rPr>
+      <w:t xml:space="preserve">0 </w:t>
+    </w:r>
+    <w:r>
+      <w:rPr>
+        <w:rFonts w:ascii="Arial" w:hAnsi="Arial" w:cs="Arial"/>
+        <w:color w:val="034EA2"/>
+        <w:sz w:val="14"/>
+        <w:szCs w:val="14"/>
+      </w:rPr>
+      <w:t>905</w:t>
+    </w:r>
+    <w:r>
+      <w:rPr>
+        <w:rFonts w:ascii="Arial" w:hAnsi="Arial" w:cs="Arial"/>
+        <w:color w:val="034EA2"/>
+        <w:sz w:val="14"/>
+        <w:szCs w:val="14"/>
+      </w:rPr>
+      <w:t>, e-mail: aciee@ugal.ro, web:</w:t>
+    </w:r>
+    <w:r>
+      <w:t> </w:t>
+    </w:r>
+    <w:r>
+      <w:rPr>
+        <w:rFonts w:ascii="Arial" w:hAnsi="Arial" w:cs="Arial"/>
+        <w:color w:val="034EA2"/>
+        <w:sz w:val="14"/>
+        <w:szCs w:val="14"/>
+      </w:rPr>
+      <w:t>www.aciee.ugal.ro</w:t>
+    </w:r>
+  </w:p>
+  <w:p>
+    <w:pPr>
       <w:pStyle w:val="Footer"/>
     </w:pPr>
-    <w:fldSimple w:instr=" PAGE   \* MERGEFORMAT ">
-      <w:r>
-        <w:rPr>
-          <w:noProof/>
-        </w:rPr>
-        <w:t>17</w:t>
-      </w:r>
-    </w:fldSimple>
+  </w:p>
+  <w:p>
+    <w:pPr>
+      <w:pStyle w:val="Footer"/>
+    </w:pPr>
   </w:p>
 </w:ftr>
 </file>
@@ -12382,6 +12945,163 @@
 </w:hdr>
 </file>
 
+<file path=word/numbering.xml><?xml version="1.0" encoding="utf-8"?>
+<w:numbering xmlns:ve="http://schemas.openxmlformats.org/markup-compatibility/2006" xmlns:o="urn:schemas-microsoft-com:office:office" xmlns:r="http://schemas.openxmlformats.org/officeDocument/2006/relationships" xmlns:m="http://schemas.openxmlformats.org/officeDocument/2006/math" xmlns:v="urn:schemas-microsoft-com:vml" xmlns:wp="http://schemas.openxmlformats.org/drawingml/2006/wordprocessingDrawing" xmlns:w10="urn:schemas-microsoft-com:office:word" xmlns:w="http://schemas.openxmlformats.org/wordprocessingml/2006/main" xmlns:wne="http://schemas.microsoft.com/office/word/2006/wordml">
+  <w:abstractNum w:abstractNumId="0">
+    <w:nsid w:val="4F787FF5"/>
+    <w:multiLevelType w:val="multilevel"/>
+    <w:tmpl w:val="74C2D670"/>
+    <w:lvl w:ilvl="0">
+      <w:start w:val="1"/>
+      <w:numFmt w:val="bullet"/>
+      <w:lvlText w:val=""/>
+      <w:lvlJc w:val="left"/>
+      <w:pPr>
+        <w:tabs>
+          <w:tab w:val="num" w:pos="720"/>
+        </w:tabs>
+        <w:ind w:left="720" w:hanging="360"/>
+      </w:pPr>
+      <w:rPr>
+        <w:rFonts w:ascii="Symbol" w:hAnsi="Symbol" w:hint="default"/>
+        <w:sz w:val="20"/>
+      </w:rPr>
+    </w:lvl>
+    <w:lvl w:ilvl="1" w:tentative="1">
+      <w:start w:val="1"/>
+      <w:numFmt w:val="bullet"/>
+      <w:lvlText w:val="o"/>
+      <w:lvlJc w:val="left"/>
+      <w:pPr>
+        <w:tabs>
+          <w:tab w:val="num" w:pos="1440"/>
+        </w:tabs>
+        <w:ind w:left="1440" w:hanging="360"/>
+      </w:pPr>
+      <w:rPr>
+        <w:rFonts w:ascii="Courier New" w:hAnsi="Courier New" w:hint="default"/>
+        <w:sz w:val="20"/>
+      </w:rPr>
+    </w:lvl>
+    <w:lvl w:ilvl="2" w:tentative="1">
+      <w:start w:val="1"/>
+      <w:numFmt w:val="bullet"/>
+      <w:lvlText w:val=""/>
+      <w:lvlJc w:val="left"/>
+      <w:pPr>
+        <w:tabs>
+          <w:tab w:val="num" w:pos="2160"/>
+        </w:tabs>
+        <w:ind w:left="2160" w:hanging="360"/>
+      </w:pPr>
+      <w:rPr>
+        <w:rFonts w:ascii="Wingdings" w:hAnsi="Wingdings" w:hint="default"/>
+        <w:sz w:val="20"/>
+      </w:rPr>
+    </w:lvl>
+    <w:lvl w:ilvl="3" w:tentative="1">
+      <w:start w:val="1"/>
+      <w:numFmt w:val="bullet"/>
+      <w:lvlText w:val=""/>
+      <w:lvlJc w:val="left"/>
+      <w:pPr>
+        <w:tabs>
+          <w:tab w:val="num" w:pos="2880"/>
+        </w:tabs>
+        <w:ind w:left="2880" w:hanging="360"/>
+      </w:pPr>
+      <w:rPr>
+        <w:rFonts w:ascii="Wingdings" w:hAnsi="Wingdings" w:hint="default"/>
+        <w:sz w:val="20"/>
+      </w:rPr>
+    </w:lvl>
+    <w:lvl w:ilvl="4" w:tentative="1">
+      <w:start w:val="1"/>
+      <w:numFmt w:val="bullet"/>
+      <w:lvlText w:val=""/>
+      <w:lvlJc w:val="left"/>
+      <w:pPr>
+        <w:tabs>
+          <w:tab w:val="num" w:pos="3600"/>
+        </w:tabs>
+        <w:ind w:left="3600" w:hanging="360"/>
+      </w:pPr>
+      <w:rPr>
+        <w:rFonts w:ascii="Wingdings" w:hAnsi="Wingdings" w:hint="default"/>
+        <w:sz w:val="20"/>
+      </w:rPr>
+    </w:lvl>
+    <w:lvl w:ilvl="5" w:tentative="1">
+      <w:start w:val="1"/>
+      <w:numFmt w:val="bullet"/>
+      <w:lvlText w:val=""/>
+      <w:lvlJc w:val="left"/>
+      <w:pPr>
+        <w:tabs>
+          <w:tab w:val="num" w:pos="4320"/>
+        </w:tabs>
+        <w:ind w:left="4320" w:hanging="360"/>
+      </w:pPr>
+      <w:rPr>
+        <w:rFonts w:ascii="Wingdings" w:hAnsi="Wingdings" w:hint="default"/>
+        <w:sz w:val="20"/>
+      </w:rPr>
+    </w:lvl>
+    <w:lvl w:ilvl="6" w:tentative="1">
+      <w:start w:val="1"/>
+      <w:numFmt w:val="bullet"/>
+      <w:lvlText w:val=""/>
+      <w:lvlJc w:val="left"/>
+      <w:pPr>
+        <w:tabs>
+          <w:tab w:val="num" w:pos="5040"/>
+        </w:tabs>
+        <w:ind w:left="5040" w:hanging="360"/>
+      </w:pPr>
+      <w:rPr>
+        <w:rFonts w:ascii="Wingdings" w:hAnsi="Wingdings" w:hint="default"/>
+        <w:sz w:val="20"/>
+      </w:rPr>
+    </w:lvl>
+    <w:lvl w:ilvl="7" w:tentative="1">
+      <w:start w:val="1"/>
+      <w:numFmt w:val="bullet"/>
+      <w:lvlText w:val=""/>
+      <w:lvlJc w:val="left"/>
+      <w:pPr>
+        <w:tabs>
+          <w:tab w:val="num" w:pos="5760"/>
+        </w:tabs>
+        <w:ind w:left="5760" w:hanging="360"/>
+      </w:pPr>
+      <w:rPr>
+        <w:rFonts w:ascii="Wingdings" w:hAnsi="Wingdings" w:hint="default"/>
+        <w:sz w:val="20"/>
+      </w:rPr>
+    </w:lvl>
+    <w:lvl w:ilvl="8" w:tentative="1">
+      <w:start w:val="1"/>
+      <w:numFmt w:val="bullet"/>
+      <w:lvlText w:val=""/>
+      <w:lvlJc w:val="left"/>
+      <w:pPr>
+        <w:tabs>
+          <w:tab w:val="num" w:pos="6480"/>
+        </w:tabs>
+        <w:ind w:left="6480" w:hanging="360"/>
+      </w:pPr>
+      <w:rPr>
+        <w:rFonts w:ascii="Wingdings" w:hAnsi="Wingdings" w:hint="default"/>
+        <w:sz w:val="20"/>
+      </w:rPr>
+    </w:lvl>
+  </w:abstractNum>
+  <w:num w:numId="1">
+    <w:abstractNumId w:val="0"/>
+  </w:num>
+</w:numbering>
+</file>
+
 <file path=word/styles.xml><?xml version="1.0" encoding="utf-8"?>
 <w:styles xmlns:r="http://schemas.openxmlformats.org/officeDocument/2006/relationships" xmlns:w="http://schemas.openxmlformats.org/wordprocessingml/2006/main">
   <w:docDefaults>
@@ -12595,6 +13315,7 @@
   <w:style w:type="character" w:default="1" w:styleId="DefaultParagraphFont">
     <w:name w:val="Default Paragraph Font"/>
     <w:uiPriority w:val="1"/>
+    <w:semiHidden/>
     <w:unhideWhenUsed/>
   </w:style>
   <w:style w:type="table" w:default="1" w:styleId="TableNormal">

</xml_diff>